<commit_message>
TUSHKA there were additional things changed in the layout so I decided to convert mine into a PDF
Maybe we have to live with open office limitations but as long as
possible I don't want to as the doc simply has a better readability my
way.
If you havecorrections I will add a second version into this build in an
open office format. Does open office support remarks? if so then lets
use them to track changes. Otherwise I'd like to suggest using different
color to mark changes is fine as well. I'll put eveything into the
master doc for you.
</commit_message>
<xml_diff>
--- a/builds/buildv0.1/BOSWAR_build_v0.1.docx
+++ b/builds/buildv0.1/BOSWAR_build_v0.1.docx
@@ -9,7 +9,7 @@
           <w:lang w:val="en-US"/>
         </w:rPr>
       </w:pPr>
-      <w:bookmarkStart w:id="0" w:name="_Toc369975659"/>
+      <w:bookmarkStart w:id="0" w:name="_Toc370020965"/>
       <w:r>
         <w:rPr>
           <w:lang w:val="en-US"/>
@@ -25,7 +25,7 @@
           <w:lang w:val="en-US"/>
         </w:rPr>
       </w:pPr>
-      <w:bookmarkStart w:id="1" w:name="_Toc369975660"/>
+      <w:bookmarkStart w:id="1" w:name="_Toc370020966"/>
       <w:r>
         <w:rPr>
           <w:lang w:val="en-US"/>
@@ -53,7 +53,7 @@
           <w:rStyle w:val="SchwacheHervorhebung"/>
         </w:rPr>
       </w:pPr>
-      <w:bookmarkStart w:id="2" w:name="_Toc369975661"/>
+      <w:bookmarkStart w:id="2" w:name="_Toc370020967"/>
       <w:r>
         <w:rPr>
           <w:rStyle w:val="SchwacheHervorhebung"/>
@@ -111,11 +111,12 @@
         </w:rPr>
         <w:fldChar w:fldCharType="separate"/>
       </w:r>
-      <w:hyperlink w:anchor="_Toc369975659" w:history="1">
+      <w:hyperlink w:anchor="_Toc370020965" w:history="1">
         <w:r>
           <w:rPr>
             <w:rStyle w:val="Hyperlink"/>
             <w:noProof/>
+            <w:lang w:val="en-US"/>
           </w:rPr>
           <w:t>BOSWAR</w:t>
         </w:r>
@@ -138,7 +139,7 @@
             <w:noProof/>
             <w:webHidden/>
           </w:rPr>
-          <w:instrText xml:space="preserve"> PAGEREF _Toc369975659 \h </w:instrText>
+          <w:instrText xml:space="preserve"> PAGEREF _Toc370020965 \h </w:instrText>
         </w:r>
         <w:r>
           <w:rPr>
@@ -183,7 +184,7 @@
           <w:lang w:eastAsia="de-AT"/>
         </w:rPr>
       </w:pPr>
-      <w:hyperlink w:anchor="_Toc369975660" w:history="1">
+      <w:hyperlink w:anchor="_Toc370020966" w:history="1">
         <w:r>
           <w:rPr>
             <w:rStyle w:val="Hyperlink"/>
@@ -211,7 +212,7 @@
             <w:noProof/>
             <w:webHidden/>
           </w:rPr>
-          <w:instrText xml:space="preserve"> PAGEREF _Toc369975660 \h </w:instrText>
+          <w:instrText xml:space="preserve"> PAGEREF _Toc370020966 \h </w:instrText>
         </w:r>
         <w:r>
           <w:rPr>
@@ -256,7 +257,7 @@
           <w:lang w:eastAsia="de-AT"/>
         </w:rPr>
       </w:pPr>
-      <w:hyperlink w:anchor="_Toc369975661" w:history="1">
+      <w:hyperlink w:anchor="_Toc370020967" w:history="1">
         <w:r>
           <w:rPr>
             <w:rStyle w:val="Hyperlink"/>
@@ -285,7 +286,7 @@
             <w:noProof/>
             <w:webHidden/>
           </w:rPr>
-          <w:instrText xml:space="preserve"> PAGEREF _Toc369975661 \h </w:instrText>
+          <w:instrText xml:space="preserve"> PAGEREF _Toc370020967 \h </w:instrText>
         </w:r>
         <w:r>
           <w:rPr>
@@ -331,7 +332,7 @@
           <w:lang w:eastAsia="de-AT"/>
         </w:rPr>
       </w:pPr>
-      <w:hyperlink w:anchor="_Toc369975662" w:history="1">
+      <w:hyperlink w:anchor="_Toc370020968" w:history="1">
         <w:r>
           <w:rPr>
             <w:rStyle w:val="Hyperlink"/>
@@ -377,7 +378,7 @@
             <w:noProof/>
             <w:webHidden/>
           </w:rPr>
-          <w:instrText xml:space="preserve"> PAGEREF _Toc369975662 \h </w:instrText>
+          <w:instrText xml:space="preserve"> PAGEREF _Toc370020968 \h </w:instrText>
         </w:r>
         <w:r>
           <w:rPr>
@@ -410,6 +411,541 @@
     </w:p>
     <w:p>
       <w:pPr>
+        <w:pStyle w:val="Verzeichnis2"/>
+        <w:tabs>
+          <w:tab w:val="left" w:pos="880"/>
+          <w:tab w:val="right" w:leader="dot" w:pos="9062"/>
+        </w:tabs>
+        <w:rPr>
+          <w:rFonts w:asciiTheme="minorHAnsi" w:eastAsiaTheme="minorEastAsia" w:hAnsiTheme="minorHAnsi" w:cstheme="minorBidi"/>
+          <w:noProof/>
+          <w:sz w:val="22"/>
+          <w:szCs w:val="22"/>
+          <w:lang w:eastAsia="de-AT"/>
+        </w:rPr>
+      </w:pPr>
+      <w:hyperlink w:anchor="_Toc370020969" w:history="1">
+        <w:r>
+          <w:rPr>
+            <w:rStyle w:val="Hyperlink"/>
+            <w:noProof/>
+          </w:rPr>
+          <w:t>1.1</w:t>
+        </w:r>
+        <w:r>
+          <w:rPr>
+            <w:rFonts w:asciiTheme="minorHAnsi" w:eastAsiaTheme="minorEastAsia" w:hAnsiTheme="minorHAnsi" w:cstheme="minorBidi"/>
+            <w:noProof/>
+            <w:sz w:val="22"/>
+            <w:szCs w:val="22"/>
+            <w:lang w:eastAsia="de-AT"/>
+          </w:rPr>
+          <w:tab/>
+        </w:r>
+        <w:r>
+          <w:rPr>
+            <w:rStyle w:val="Hyperlink"/>
+            <w:noProof/>
+            <w:lang w:val="en-US"/>
+          </w:rPr>
+          <w:t>Prerequisites</w:t>
+        </w:r>
+        <w:r>
+          <w:rPr>
+            <w:noProof/>
+            <w:webHidden/>
+          </w:rPr>
+          <w:tab/>
+        </w:r>
+        <w:r>
+          <w:rPr>
+            <w:noProof/>
+            <w:webHidden/>
+          </w:rPr>
+          <w:fldChar w:fldCharType="begin"/>
+        </w:r>
+        <w:r>
+          <w:rPr>
+            <w:noProof/>
+            <w:webHidden/>
+          </w:rPr>
+          <w:instrText xml:space="preserve"> PAGEREF _Toc370020969 \h </w:instrText>
+        </w:r>
+        <w:r>
+          <w:rPr>
+            <w:noProof/>
+            <w:webHidden/>
+          </w:rPr>
+        </w:r>
+        <w:r>
+          <w:rPr>
+            <w:noProof/>
+            <w:webHidden/>
+          </w:rPr>
+          <w:fldChar w:fldCharType="separate"/>
+        </w:r>
+        <w:r>
+          <w:rPr>
+            <w:noProof/>
+            <w:webHidden/>
+          </w:rPr>
+          <w:t>3</w:t>
+        </w:r>
+        <w:r>
+          <w:rPr>
+            <w:noProof/>
+            <w:webHidden/>
+          </w:rPr>
+          <w:fldChar w:fldCharType="end"/>
+        </w:r>
+      </w:hyperlink>
+    </w:p>
+    <w:p>
+      <w:pPr>
+        <w:pStyle w:val="Verzeichnis2"/>
+        <w:tabs>
+          <w:tab w:val="left" w:pos="880"/>
+          <w:tab w:val="right" w:leader="dot" w:pos="9062"/>
+        </w:tabs>
+        <w:rPr>
+          <w:rFonts w:asciiTheme="minorHAnsi" w:eastAsiaTheme="minorEastAsia" w:hAnsiTheme="minorHAnsi" w:cstheme="minorBidi"/>
+          <w:noProof/>
+          <w:sz w:val="22"/>
+          <w:szCs w:val="22"/>
+          <w:lang w:eastAsia="de-AT"/>
+        </w:rPr>
+      </w:pPr>
+      <w:hyperlink w:anchor="_Toc370020970" w:history="1">
+        <w:r>
+          <w:rPr>
+            <w:rStyle w:val="Hyperlink"/>
+            <w:noProof/>
+            <w:lang w:val="en-US"/>
+          </w:rPr>
+          <w:t>1.2</w:t>
+        </w:r>
+        <w:r>
+          <w:rPr>
+            <w:rFonts w:asciiTheme="minorHAnsi" w:eastAsiaTheme="minorEastAsia" w:hAnsiTheme="minorHAnsi" w:cstheme="minorBidi"/>
+            <w:noProof/>
+            <w:sz w:val="22"/>
+            <w:szCs w:val="22"/>
+            <w:lang w:eastAsia="de-AT"/>
+          </w:rPr>
+          <w:tab/>
+        </w:r>
+        <w:r>
+          <w:rPr>
+            <w:rStyle w:val="Hyperlink"/>
+            <w:noProof/>
+            <w:lang w:val="en-US"/>
+          </w:rPr>
+          <w:t>Install the core Database</w:t>
+        </w:r>
+        <w:r>
+          <w:rPr>
+            <w:noProof/>
+            <w:webHidden/>
+          </w:rPr>
+          <w:tab/>
+        </w:r>
+        <w:r>
+          <w:rPr>
+            <w:noProof/>
+            <w:webHidden/>
+          </w:rPr>
+          <w:fldChar w:fldCharType="begin"/>
+        </w:r>
+        <w:r>
+          <w:rPr>
+            <w:noProof/>
+            <w:webHidden/>
+          </w:rPr>
+          <w:instrText xml:space="preserve"> PAGEREF _Toc370020970 \h </w:instrText>
+        </w:r>
+        <w:r>
+          <w:rPr>
+            <w:noProof/>
+            <w:webHidden/>
+          </w:rPr>
+        </w:r>
+        <w:r>
+          <w:rPr>
+            <w:noProof/>
+            <w:webHidden/>
+          </w:rPr>
+          <w:fldChar w:fldCharType="separate"/>
+        </w:r>
+        <w:r>
+          <w:rPr>
+            <w:noProof/>
+            <w:webHidden/>
+          </w:rPr>
+          <w:t>3</w:t>
+        </w:r>
+        <w:r>
+          <w:rPr>
+            <w:noProof/>
+            <w:webHidden/>
+          </w:rPr>
+          <w:fldChar w:fldCharType="end"/>
+        </w:r>
+      </w:hyperlink>
+    </w:p>
+    <w:p>
+      <w:pPr>
+        <w:pStyle w:val="Verzeichnis2"/>
+        <w:tabs>
+          <w:tab w:val="left" w:pos="880"/>
+          <w:tab w:val="right" w:leader="dot" w:pos="9062"/>
+        </w:tabs>
+        <w:rPr>
+          <w:rFonts w:asciiTheme="minorHAnsi" w:eastAsiaTheme="minorEastAsia" w:hAnsiTheme="minorHAnsi" w:cstheme="minorBidi"/>
+          <w:noProof/>
+          <w:sz w:val="22"/>
+          <w:szCs w:val="22"/>
+          <w:lang w:eastAsia="de-AT"/>
+        </w:rPr>
+      </w:pPr>
+      <w:hyperlink w:anchor="_Toc370020971" w:history="1">
+        <w:r>
+          <w:rPr>
+            <w:rStyle w:val="Hyperlink"/>
+            <w:noProof/>
+            <w:lang w:val="en-US" w:eastAsia="en-US"/>
+          </w:rPr>
+          <w:t>1.3</w:t>
+        </w:r>
+        <w:r>
+          <w:rPr>
+            <w:rFonts w:asciiTheme="minorHAnsi" w:eastAsiaTheme="minorEastAsia" w:hAnsiTheme="minorHAnsi" w:cstheme="minorBidi"/>
+            <w:noProof/>
+            <w:sz w:val="22"/>
+            <w:szCs w:val="22"/>
+            <w:lang w:eastAsia="de-AT"/>
+          </w:rPr>
+          <w:tab/>
+        </w:r>
+        <w:r>
+          <w:rPr>
+            <w:rStyle w:val="Hyperlink"/>
+            <w:noProof/>
+            <w:lang w:val="en-US" w:eastAsia="en-US"/>
+          </w:rPr>
+          <w:t>Install the Website</w:t>
+        </w:r>
+        <w:r>
+          <w:rPr>
+            <w:noProof/>
+            <w:webHidden/>
+          </w:rPr>
+          <w:tab/>
+        </w:r>
+        <w:r>
+          <w:rPr>
+            <w:noProof/>
+            <w:webHidden/>
+          </w:rPr>
+          <w:fldChar w:fldCharType="begin"/>
+        </w:r>
+        <w:r>
+          <w:rPr>
+            <w:noProof/>
+            <w:webHidden/>
+          </w:rPr>
+          <w:instrText xml:space="preserve"> PAGEREF _Toc370020971 \h </w:instrText>
+        </w:r>
+        <w:r>
+          <w:rPr>
+            <w:noProof/>
+            <w:webHidden/>
+          </w:rPr>
+        </w:r>
+        <w:r>
+          <w:rPr>
+            <w:noProof/>
+            <w:webHidden/>
+          </w:rPr>
+          <w:fldChar w:fldCharType="separate"/>
+        </w:r>
+        <w:r>
+          <w:rPr>
+            <w:noProof/>
+            <w:webHidden/>
+          </w:rPr>
+          <w:t>3</w:t>
+        </w:r>
+        <w:r>
+          <w:rPr>
+            <w:noProof/>
+            <w:webHidden/>
+          </w:rPr>
+          <w:fldChar w:fldCharType="end"/>
+        </w:r>
+      </w:hyperlink>
+    </w:p>
+    <w:p>
+      <w:pPr>
+        <w:pStyle w:val="Verzeichnis2"/>
+        <w:tabs>
+          <w:tab w:val="left" w:pos="880"/>
+          <w:tab w:val="right" w:leader="dot" w:pos="9062"/>
+        </w:tabs>
+        <w:rPr>
+          <w:rFonts w:asciiTheme="minorHAnsi" w:eastAsiaTheme="minorEastAsia" w:hAnsiTheme="minorHAnsi" w:cstheme="minorBidi"/>
+          <w:noProof/>
+          <w:sz w:val="22"/>
+          <w:szCs w:val="22"/>
+          <w:lang w:eastAsia="de-AT"/>
+        </w:rPr>
+      </w:pPr>
+      <w:hyperlink w:anchor="_Toc370020972" w:history="1">
+        <w:r>
+          <w:rPr>
+            <w:rStyle w:val="Hyperlink"/>
+            <w:noProof/>
+            <w:lang w:val="en-US" w:eastAsia="en-US"/>
+          </w:rPr>
+          <w:t>1.4</w:t>
+        </w:r>
+        <w:r>
+          <w:rPr>
+            <w:rFonts w:asciiTheme="minorHAnsi" w:eastAsiaTheme="minorEastAsia" w:hAnsiTheme="minorHAnsi" w:cstheme="minorBidi"/>
+            <w:noProof/>
+            <w:sz w:val="22"/>
+            <w:szCs w:val="22"/>
+            <w:lang w:eastAsia="de-AT"/>
+          </w:rPr>
+          <w:tab/>
+        </w:r>
+        <w:r>
+          <w:rPr>
+            <w:rStyle w:val="Hyperlink"/>
+            <w:noProof/>
+            <w:lang w:val="en-US" w:eastAsia="en-US"/>
+          </w:rPr>
+          <w:t>Sanity checks</w:t>
+        </w:r>
+        <w:r>
+          <w:rPr>
+            <w:noProof/>
+            <w:webHidden/>
+          </w:rPr>
+          <w:tab/>
+        </w:r>
+        <w:r>
+          <w:rPr>
+            <w:noProof/>
+            <w:webHidden/>
+          </w:rPr>
+          <w:fldChar w:fldCharType="begin"/>
+        </w:r>
+        <w:r>
+          <w:rPr>
+            <w:noProof/>
+            <w:webHidden/>
+          </w:rPr>
+          <w:instrText xml:space="preserve"> PAGEREF _Toc370020972 \h </w:instrText>
+        </w:r>
+        <w:r>
+          <w:rPr>
+            <w:noProof/>
+            <w:webHidden/>
+          </w:rPr>
+        </w:r>
+        <w:r>
+          <w:rPr>
+            <w:noProof/>
+            <w:webHidden/>
+          </w:rPr>
+          <w:fldChar w:fldCharType="separate"/>
+        </w:r>
+        <w:r>
+          <w:rPr>
+            <w:noProof/>
+            <w:webHidden/>
+          </w:rPr>
+          <w:t>4</w:t>
+        </w:r>
+        <w:r>
+          <w:rPr>
+            <w:noProof/>
+            <w:webHidden/>
+          </w:rPr>
+          <w:fldChar w:fldCharType="end"/>
+        </w:r>
+      </w:hyperlink>
+    </w:p>
+    <w:p>
+      <w:pPr>
+        <w:pStyle w:val="Verzeichnis3"/>
+        <w:tabs>
+          <w:tab w:val="left" w:pos="1320"/>
+          <w:tab w:val="right" w:leader="dot" w:pos="9062"/>
+        </w:tabs>
+        <w:rPr>
+          <w:noProof/>
+        </w:rPr>
+      </w:pPr>
+      <w:hyperlink w:anchor="_Toc370020973" w:history="1">
+        <w:r>
+          <w:rPr>
+            <w:rStyle w:val="Hyperlink"/>
+            <w:noProof/>
+            <w:lang w:val="en-US" w:eastAsia="en-US"/>
+          </w:rPr>
+          <w:t>1.4.1</w:t>
+        </w:r>
+        <w:r>
+          <w:rPr>
+            <w:noProof/>
+          </w:rPr>
+          <w:tab/>
+        </w:r>
+        <w:r>
+          <w:rPr>
+            <w:rStyle w:val="Hyperlink"/>
+            <w:noProof/>
+            <w:lang w:val="en-US" w:eastAsia="en-US"/>
+          </w:rPr>
+          <w:t>Log on</w:t>
+        </w:r>
+        <w:r>
+          <w:rPr>
+            <w:noProof/>
+            <w:webHidden/>
+          </w:rPr>
+          <w:tab/>
+        </w:r>
+        <w:r>
+          <w:rPr>
+            <w:noProof/>
+            <w:webHidden/>
+          </w:rPr>
+          <w:fldChar w:fldCharType="begin"/>
+        </w:r>
+        <w:r>
+          <w:rPr>
+            <w:noProof/>
+            <w:webHidden/>
+          </w:rPr>
+          <w:instrText xml:space="preserve"> PAGEREF _Toc370020973 \h </w:instrText>
+        </w:r>
+        <w:r>
+          <w:rPr>
+            <w:noProof/>
+            <w:webHidden/>
+          </w:rPr>
+        </w:r>
+        <w:r>
+          <w:rPr>
+            <w:noProof/>
+            <w:webHidden/>
+          </w:rPr>
+          <w:fldChar w:fldCharType="separate"/>
+        </w:r>
+        <w:r>
+          <w:rPr>
+            <w:noProof/>
+            <w:webHidden/>
+          </w:rPr>
+          <w:t>4</w:t>
+        </w:r>
+        <w:r>
+          <w:rPr>
+            <w:noProof/>
+            <w:webHidden/>
+          </w:rPr>
+          <w:fldChar w:fldCharType="end"/>
+        </w:r>
+      </w:hyperlink>
+    </w:p>
+    <w:p>
+      <w:pPr>
+        <w:pStyle w:val="Verzeichnis3"/>
+        <w:tabs>
+          <w:tab w:val="left" w:pos="1320"/>
+          <w:tab w:val="right" w:leader="dot" w:pos="9062"/>
+        </w:tabs>
+        <w:rPr>
+          <w:noProof/>
+        </w:rPr>
+      </w:pPr>
+      <w:hyperlink w:anchor="_Toc370020974" w:history="1">
+        <w:r>
+          <w:rPr>
+            <w:rStyle w:val="Hyperlink"/>
+            <w:noProof/>
+            <w:lang w:val="en-US"/>
+          </w:rPr>
+          <w:t>1.4.2</w:t>
+        </w:r>
+        <w:r>
+          <w:rPr>
+            <w:noProof/>
+          </w:rPr>
+          <w:tab/>
+        </w:r>
+        <w:r>
+          <w:rPr>
+            <w:rStyle w:val="Hyperlink"/>
+            <w:noProof/>
+            <w:lang w:val="en-US"/>
+          </w:rPr>
+          <w:t>User Management – Administrator Role</w:t>
+        </w:r>
+        <w:r>
+          <w:rPr>
+            <w:noProof/>
+            <w:webHidden/>
+          </w:rPr>
+          <w:tab/>
+        </w:r>
+        <w:r>
+          <w:rPr>
+            <w:noProof/>
+            <w:webHidden/>
+          </w:rPr>
+          <w:fldChar w:fldCharType="begin"/>
+        </w:r>
+        <w:r>
+          <w:rPr>
+            <w:noProof/>
+            <w:webHidden/>
+          </w:rPr>
+          <w:instrText xml:space="preserve"> PAGEREF _Toc370020974 \h </w:instrText>
+        </w:r>
+        <w:r>
+          <w:rPr>
+            <w:noProof/>
+            <w:webHidden/>
+          </w:rPr>
+        </w:r>
+        <w:r>
+          <w:rPr>
+            <w:noProof/>
+            <w:webHidden/>
+          </w:rPr>
+          <w:fldChar w:fldCharType="separate"/>
+        </w:r>
+        <w:r>
+          <w:rPr>
+            <w:noProof/>
+            <w:webHidden/>
+          </w:rPr>
+          <w:t>6</w:t>
+        </w:r>
+        <w:r>
+          <w:rPr>
+            <w:noProof/>
+            <w:webHidden/>
+          </w:rPr>
+          <w:fldChar w:fldCharType="end"/>
+        </w:r>
+      </w:hyperlink>
+    </w:p>
+    <w:p>
+      <w:pPr>
         <w:pStyle w:val="Untertitel"/>
         <w:rPr>
           <w:rStyle w:val="SchwacheHervorhebung"/>
@@ -447,7 +983,7 @@
           <w:color w:val="auto"/>
         </w:rPr>
       </w:pPr>
-      <w:bookmarkStart w:id="3" w:name="_Toc369975662"/>
+      <w:bookmarkStart w:id="3" w:name="_Toc370020968"/>
       <w:r>
         <w:rPr>
           <w:rStyle w:val="SchwacheHervorhebung"/>
@@ -463,12 +999,14 @@
       <w:pPr>
         <w:pStyle w:val="berschrift2"/>
       </w:pPr>
+      <w:bookmarkStart w:id="4" w:name="_Toc370020969"/>
       <w:r>
         <w:rPr>
           <w:lang w:val="en-US"/>
         </w:rPr>
         <w:t>Prerequisites</w:t>
       </w:r>
+      <w:bookmarkEnd w:id="4"/>
     </w:p>
     <w:p>
       <w:pPr>
@@ -557,12 +1095,14 @@
           <w:lang w:val="en-US"/>
         </w:rPr>
       </w:pPr>
+      <w:bookmarkStart w:id="5" w:name="_Toc370020970"/>
       <w:r>
         <w:rPr>
           <w:lang w:val="en-US"/>
         </w:rPr>
         <w:t>Install the core Database</w:t>
       </w:r>
+      <w:bookmarkEnd w:id="5"/>
     </w:p>
     <w:p>
       <w:pPr>
@@ -909,12 +1449,14 @@
           <w:lang w:val="en-US" w:eastAsia="en-US"/>
         </w:rPr>
       </w:pPr>
+      <w:bookmarkStart w:id="6" w:name="_Toc370020971"/>
       <w:r>
         <w:rPr>
           <w:lang w:val="en-US" w:eastAsia="en-US"/>
         </w:rPr>
         <w:t>Install the Website</w:t>
       </w:r>
+      <w:bookmarkEnd w:id="6"/>
     </w:p>
     <w:p>
       <w:pPr>
@@ -1846,12 +2388,14 @@
           <w:lang w:val="en-US" w:eastAsia="en-US"/>
         </w:rPr>
       </w:pPr>
+      <w:bookmarkStart w:id="7" w:name="_Toc370020972"/>
       <w:r>
         <w:rPr>
           <w:lang w:val="en-US" w:eastAsia="en-US"/>
         </w:rPr>
         <w:t>Sanity checks</w:t>
       </w:r>
+      <w:bookmarkEnd w:id="7"/>
     </w:p>
     <w:p>
       <w:pPr>
@@ -1877,19 +2421,27 @@
         <w:rPr>
           <w:lang w:val="en-US" w:eastAsia="en-US"/>
         </w:rPr>
-        <w:t xml:space="preserve"> Log on</w:t>
-      </w:r>
-    </w:p>
-    <w:p>
-      <w:pPr>
+        <w:t xml:space="preserve"> </w:t>
+      </w:r>
+      <w:bookmarkStart w:id="8" w:name="_Toc370020973"/>
+      <w:r>
         <w:rPr>
           <w:lang w:val="en-US" w:eastAsia="en-US"/>
         </w:rPr>
-      </w:pPr>
-      <w:r>
+        <w:t>Log on</w:t>
+      </w:r>
+      <w:bookmarkEnd w:id="8"/>
+    </w:p>
+    <w:p>
+      <w:pPr>
         <w:rPr>
           <w:lang w:val="en-US" w:eastAsia="en-US"/>
         </w:rPr>
+      </w:pPr>
+      <w:r>
+        <w:rPr>
+          <w:lang w:val="en-US" w:eastAsia="en-US"/>
+        </w:rPr>
         <w:t>There are already 3 users stored in the database. The first test is to log on with each of them and ensure they have the correct role assigned.</w:t>
       </w:r>
     </w:p>
@@ -1909,11 +2461,14 @@
     <w:p>
       <w:pPr>
         <w:rPr>
+          <w:b/>
           <w:lang w:val="en-US" w:eastAsia="en-US"/>
         </w:rPr>
       </w:pPr>
-      <w:r>
-        <w:rPr>
+      <w:bookmarkStart w:id="9" w:name="_GoBack"/>
+      <w:r>
+        <w:rPr>
+          <w:b/>
           <w:lang w:val="en-US" w:eastAsia="en-US"/>
         </w:rPr>
         <w:t>localhost/</w:t>
@@ -1921,6 +2476,7 @@
       <w:proofErr w:type="spellStart"/>
       <w:r>
         <w:rPr>
+          <w:b/>
           <w:lang w:val="en-US" w:eastAsia="en-US"/>
         </w:rPr>
         <w:t>BosWar</w:t>
@@ -1928,6 +2484,7 @@
       <w:proofErr w:type="spellEnd"/>
       <w:r>
         <w:rPr>
+          <w:b/>
           <w:lang w:val="en-US" w:eastAsia="en-US"/>
         </w:rPr>
         <w:t>/</w:t>
@@ -1935,12 +2492,14 @@
       <w:proofErr w:type="spellStart"/>
       <w:r>
         <w:rPr>
+          <w:b/>
           <w:lang w:val="en-US" w:eastAsia="en-US"/>
         </w:rPr>
         <w:t>index.php</w:t>
       </w:r>
       <w:proofErr w:type="spellEnd"/>
     </w:p>
+    <w:bookmarkEnd w:id="9"/>
     <w:p>
       <w:pPr>
         <w:pStyle w:val="SabreNote"/>
@@ -1964,13 +2523,7 @@
         <w:rPr>
           <w:lang w:val="en-US"/>
         </w:rPr>
-        <w:t>t</w:t>
-      </w:r>
-      <w:r>
-        <w:rPr>
-          <w:lang w:val="en-US"/>
-        </w:rPr>
-        <w:t xml:space="preserve">his will </w:t>
+        <w:t xml:space="preserve">this will </w:t>
       </w:r>
       <w:r>
         <w:rPr>
@@ -2532,11 +3085,6 @@
           <w:lang w:val="en-US"/>
         </w:rPr>
         <w:tab/>
-      </w:r>
-      <w:r>
-        <w:rPr>
-          <w:lang w:val="en-US"/>
-        </w:rPr>
         <w:t>commander</w:t>
       </w:r>
     </w:p>
@@ -2637,11 +3185,6 @@
           <w:lang w:val="en-US"/>
         </w:rPr>
         <w:tab/>
-      </w:r>
-      <w:r>
-        <w:rPr>
-          <w:lang w:val="en-US"/>
-        </w:rPr>
         <w:t>admin</w:t>
       </w:r>
     </w:p>
@@ -2717,6 +3260,7 @@
           <w:lang w:val="en-US"/>
         </w:rPr>
       </w:pPr>
+      <w:bookmarkStart w:id="10" w:name="_Toc370020974"/>
       <w:r>
         <w:rPr>
           <w:lang w:val="en-US"/>
@@ -2724,6 +3268,7 @@
         <w:lastRenderedPageBreak/>
         <w:t>User Management – Administrator Role</w:t>
       </w:r>
+      <w:bookmarkEnd w:id="10"/>
     </w:p>
     <w:p>
       <w:pPr>
@@ -2848,9 +3393,7 @@
     </w:p>
     <w:p>
       <w:pPr>
-        <w:rPr>
-          <w:lang w:val="en-US"/>
-        </w:rPr>
+        <w:keepNext/>
       </w:pPr>
       <w:r>
         <w:rPr>
@@ -2861,7 +3404,7 @@
         <mc:AlternateContent>
           <mc:Choice Requires="wps">
             <w:drawing>
-              <wp:anchor distT="0" distB="0" distL="114300" distR="114300" simplePos="0" relativeHeight="251691008" behindDoc="0" locked="0" layoutInCell="1" allowOverlap="1" wp14:anchorId="3F21332C" wp14:editId="77B4E63D">
+              <wp:anchor distT="0" distB="0" distL="114300" distR="114300" simplePos="0" relativeHeight="251691008" behindDoc="0" locked="0" layoutInCell="1" allowOverlap="1" wp14:anchorId="5546B6E0" wp14:editId="14E29CA0">
                 <wp:simplePos x="0" y="0"/>
                 <wp:positionH relativeFrom="column">
                   <wp:posOffset>4310380</wp:posOffset>
@@ -3009,7 +3552,7 @@
         <mc:AlternateContent>
           <mc:Choice Requires="wps">
             <w:drawing>
-              <wp:anchor distT="0" distB="0" distL="114300" distR="114300" simplePos="0" relativeHeight="251688960" behindDoc="0" locked="0" layoutInCell="1" allowOverlap="1" wp14:anchorId="333D6773" wp14:editId="55B66D95">
+              <wp:anchor distT="0" distB="0" distL="114300" distR="114300" simplePos="0" relativeHeight="251688960" behindDoc="0" locked="0" layoutInCell="1" allowOverlap="1" wp14:anchorId="549F5328" wp14:editId="7F4605BC">
                 <wp:simplePos x="0" y="0"/>
                 <wp:positionH relativeFrom="column">
                   <wp:posOffset>4310380</wp:posOffset>
@@ -3169,7 +3712,7 @@
         <mc:AlternateContent>
           <mc:Choice Requires="wps">
             <w:drawing>
-              <wp:anchor distT="0" distB="0" distL="114300" distR="114300" simplePos="0" relativeHeight="251684864" behindDoc="0" locked="0" layoutInCell="1" allowOverlap="1" wp14:anchorId="5296DFEB" wp14:editId="01191EB4">
+              <wp:anchor distT="0" distB="0" distL="114300" distR="114300" simplePos="0" relativeHeight="251684864" behindDoc="0" locked="0" layoutInCell="1" allowOverlap="1" wp14:anchorId="3C570631" wp14:editId="71955A3E">
                 <wp:simplePos x="0" y="0"/>
                 <wp:positionH relativeFrom="column">
                   <wp:posOffset>4310380</wp:posOffset>
@@ -3329,7 +3872,7 @@
         <mc:AlternateContent>
           <mc:Choice Requires="wps">
             <w:drawing>
-              <wp:anchor distT="0" distB="0" distL="114300" distR="114300" simplePos="0" relativeHeight="251680768" behindDoc="0" locked="0" layoutInCell="1" allowOverlap="1" wp14:anchorId="3BBB9B2F" wp14:editId="273D31F8">
+              <wp:anchor distT="0" distB="0" distL="114300" distR="114300" simplePos="0" relativeHeight="251680768" behindDoc="0" locked="0" layoutInCell="1" allowOverlap="1" wp14:anchorId="09B3F191" wp14:editId="5746F083">
                 <wp:simplePos x="0" y="0"/>
                 <wp:positionH relativeFrom="column">
                   <wp:posOffset>4310380</wp:posOffset>
@@ -3675,7 +4218,7 @@
         <mc:AlternateContent>
           <mc:Choice Requires="wps">
             <w:drawing>
-              <wp:anchor distT="0" distB="0" distL="114300" distR="114300" simplePos="0" relativeHeight="251678720" behindDoc="0" locked="0" layoutInCell="1" allowOverlap="1" wp14:anchorId="71B2B881" wp14:editId="705D1CA7">
+              <wp:anchor distT="0" distB="0" distL="114300" distR="114300" simplePos="0" relativeHeight="251678720" behindDoc="0" locked="0" layoutInCell="1" allowOverlap="1" wp14:anchorId="5785AB34" wp14:editId="3E05CD05">
                 <wp:simplePos x="0" y="0"/>
                 <wp:positionH relativeFrom="column">
                   <wp:posOffset>4310380</wp:posOffset>
@@ -3819,7 +4362,7 @@
         <mc:AlternateContent>
           <mc:Choice Requires="wps">
             <w:drawing>
-              <wp:anchor distT="0" distB="0" distL="114300" distR="114300" simplePos="0" relativeHeight="251686912" behindDoc="0" locked="0" layoutInCell="1" allowOverlap="1" wp14:anchorId="4B98A04D" wp14:editId="394A8AB5">
+              <wp:anchor distT="0" distB="0" distL="114300" distR="114300" simplePos="0" relativeHeight="251686912" behindDoc="0" locked="0" layoutInCell="1" allowOverlap="1" wp14:anchorId="7F971E91" wp14:editId="637C9423">
                 <wp:simplePos x="0" y="0"/>
                 <wp:positionH relativeFrom="column">
                   <wp:posOffset>4310380</wp:posOffset>
@@ -3963,7 +4506,7 @@
         <mc:AlternateContent>
           <mc:Choice Requires="wps">
             <w:drawing>
-              <wp:anchor distT="0" distB="0" distL="114300" distR="114300" simplePos="0" relativeHeight="251682816" behindDoc="0" locked="0" layoutInCell="1" allowOverlap="1" wp14:anchorId="2666A315" wp14:editId="4A8B1892">
+              <wp:anchor distT="0" distB="0" distL="114300" distR="114300" simplePos="0" relativeHeight="251682816" behindDoc="0" locked="0" layoutInCell="1" allowOverlap="1" wp14:anchorId="3D4BFF79" wp14:editId="279488FE">
                 <wp:simplePos x="0" y="0"/>
                 <wp:positionH relativeFrom="column">
                   <wp:posOffset>4310380</wp:posOffset>
@@ -4109,7 +4652,7 @@
         <mc:AlternateContent>
           <mc:Choice Requires="wps">
             <w:drawing>
-              <wp:anchor distT="0" distB="0" distL="114300" distR="114300" simplePos="0" relativeHeight="251676672" behindDoc="0" locked="0" layoutInCell="1" allowOverlap="1" wp14:anchorId="75148B88" wp14:editId="3039E435">
+              <wp:anchor distT="0" distB="0" distL="114300" distR="114300" simplePos="0" relativeHeight="251676672" behindDoc="0" locked="0" layoutInCell="1" allowOverlap="1" wp14:anchorId="08584F6B" wp14:editId="3EEB78DD">
                 <wp:simplePos x="0" y="0"/>
                 <wp:positionH relativeFrom="column">
                   <wp:posOffset>4310380</wp:posOffset>
@@ -4285,7 +4828,7 @@
         <mc:AlternateContent>
           <mc:Choice Requires="wps">
             <w:drawing>
-              <wp:anchor distT="0" distB="0" distL="114300" distR="114300" simplePos="0" relativeHeight="251669504" behindDoc="0" locked="0" layoutInCell="1" allowOverlap="1" wp14:anchorId="79F47FB7" wp14:editId="33D48412">
+              <wp:anchor distT="0" distB="0" distL="114300" distR="114300" simplePos="0" relativeHeight="251669504" behindDoc="0" locked="0" layoutInCell="1" allowOverlap="1" wp14:anchorId="6A888A94" wp14:editId="133936DF">
                 <wp:simplePos x="0" y="0"/>
                 <wp:positionH relativeFrom="column">
                   <wp:posOffset>1748155</wp:posOffset>
@@ -4363,7 +4906,7 @@
         <mc:AlternateContent>
           <mc:Choice Requires="wps">
             <w:drawing>
-              <wp:anchor distT="0" distB="0" distL="114300" distR="114300" simplePos="0" relativeHeight="251659264" behindDoc="0" locked="0" layoutInCell="1" allowOverlap="1" wp14:anchorId="37FCC86F" wp14:editId="77A225CF">
+              <wp:anchor distT="0" distB="0" distL="114300" distR="114300" simplePos="0" relativeHeight="251659264" behindDoc="0" locked="0" layoutInCell="1" allowOverlap="1" wp14:anchorId="14FABA18" wp14:editId="71C1DD38">
                 <wp:simplePos x="0" y="0"/>
                 <wp:positionH relativeFrom="column">
                   <wp:posOffset>3443605</wp:posOffset>
@@ -4434,7 +4977,7 @@
         <mc:AlternateContent>
           <mc:Choice Requires="wps">
             <w:drawing>
-              <wp:anchor distT="0" distB="0" distL="114300" distR="114300" simplePos="0" relativeHeight="251661312" behindDoc="0" locked="0" layoutInCell="1" allowOverlap="1" wp14:anchorId="22916E16" wp14:editId="40390D72">
+              <wp:anchor distT="0" distB="0" distL="114300" distR="114300" simplePos="0" relativeHeight="251661312" behindDoc="0" locked="0" layoutInCell="1" allowOverlap="1" wp14:anchorId="35509785" wp14:editId="6FD18BA0">
                 <wp:simplePos x="0" y="0"/>
                 <wp:positionH relativeFrom="column">
                   <wp:posOffset>3443605</wp:posOffset>
@@ -4505,7 +5048,7 @@
         <mc:AlternateContent>
           <mc:Choice Requires="wps">
             <w:drawing>
-              <wp:anchor distT="0" distB="0" distL="114300" distR="114300" simplePos="0" relativeHeight="251663360" behindDoc="0" locked="0" layoutInCell="1" allowOverlap="1" wp14:anchorId="67C5A4E1" wp14:editId="24533D1B">
+              <wp:anchor distT="0" distB="0" distL="114300" distR="114300" simplePos="0" relativeHeight="251663360" behindDoc="0" locked="0" layoutInCell="1" allowOverlap="1" wp14:anchorId="54E66FCF" wp14:editId="275C4D9D">
                 <wp:simplePos x="0" y="0"/>
                 <wp:positionH relativeFrom="column">
                   <wp:posOffset>3443605</wp:posOffset>
@@ -4576,7 +5119,7 @@
         <mc:AlternateContent>
           <mc:Choice Requires="wps">
             <w:drawing>
-              <wp:anchor distT="0" distB="0" distL="114300" distR="114300" simplePos="0" relativeHeight="251665408" behindDoc="0" locked="0" layoutInCell="1" allowOverlap="1" wp14:anchorId="03E5E164" wp14:editId="25046D55">
+              <wp:anchor distT="0" distB="0" distL="114300" distR="114300" simplePos="0" relativeHeight="251665408" behindDoc="0" locked="0" layoutInCell="1" allowOverlap="1" wp14:anchorId="1B1A4BB7" wp14:editId="5AD7707D">
                 <wp:simplePos x="0" y="0"/>
                 <wp:positionH relativeFrom="column">
                   <wp:posOffset>3443605</wp:posOffset>
@@ -4647,7 +5190,7 @@
         <mc:AlternateContent>
           <mc:Choice Requires="wps">
             <w:drawing>
-              <wp:anchor distT="0" distB="0" distL="114300" distR="114300" simplePos="0" relativeHeight="251667456" behindDoc="0" locked="0" layoutInCell="1" allowOverlap="1" wp14:anchorId="35E30B9A" wp14:editId="6240F5D9">
+              <wp:anchor distT="0" distB="0" distL="114300" distR="114300" simplePos="0" relativeHeight="251667456" behindDoc="0" locked="0" layoutInCell="1" allowOverlap="1" wp14:anchorId="1603506B" wp14:editId="1830C6A8">
                 <wp:simplePos x="0" y="0"/>
                 <wp:positionH relativeFrom="column">
                   <wp:posOffset>3443605</wp:posOffset>
@@ -4718,7 +5261,7 @@
         <mc:AlternateContent>
           <mc:Choice Requires="wps">
             <w:drawing>
-              <wp:anchor distT="0" distB="0" distL="114300" distR="114300" simplePos="0" relativeHeight="251671552" behindDoc="0" locked="0" layoutInCell="1" allowOverlap="1" wp14:anchorId="71247D0A" wp14:editId="1FDDE876">
+              <wp:anchor distT="0" distB="0" distL="114300" distR="114300" simplePos="0" relativeHeight="251671552" behindDoc="0" locked="0" layoutInCell="1" allowOverlap="1" wp14:anchorId="2241CDD6" wp14:editId="51824410">
                 <wp:simplePos x="0" y="0"/>
                 <wp:positionH relativeFrom="column">
                   <wp:posOffset>3443605</wp:posOffset>
@@ -4789,7 +5332,7 @@
         <mc:AlternateContent>
           <mc:Choice Requires="wps">
             <w:drawing>
-              <wp:anchor distT="0" distB="0" distL="114300" distR="114300" simplePos="0" relativeHeight="251675648" behindDoc="0" locked="0" layoutInCell="1" allowOverlap="1" wp14:anchorId="1F2BCC10" wp14:editId="6E404971">
+              <wp:anchor distT="0" distB="0" distL="114300" distR="114300" simplePos="0" relativeHeight="251675648" behindDoc="0" locked="0" layoutInCell="1" allowOverlap="1" wp14:anchorId="0D79F1EE" wp14:editId="1A430251">
                 <wp:simplePos x="0" y="0"/>
                 <wp:positionH relativeFrom="column">
                   <wp:posOffset>3443605</wp:posOffset>
@@ -4858,7 +5401,7 @@
           <w:lang w:eastAsia="de-AT"/>
         </w:rPr>
         <w:drawing>
-          <wp:inline distT="0" distB="0" distL="0" distR="0" wp14:anchorId="334E66C4" wp14:editId="61C94AA3">
+          <wp:inline distT="0" distB="0" distL="0" distR="0" wp14:anchorId="17BCA283" wp14:editId="3AB34133">
             <wp:extent cx="3914775" cy="7381875"/>
             <wp:effectExtent l="0" t="0" r="9525" b="9525"/>
             <wp:docPr id="8" name="Grafik 8"/>
@@ -4896,6 +5439,58 @@
     </w:p>
     <w:p>
       <w:pPr>
+        <w:pStyle w:val="Beschriftung"/>
+        <w:jc w:val="center"/>
+        <w:rPr>
+          <w:color w:val="7F7F7F" w:themeColor="text1" w:themeTint="80"/>
+          <w:lang w:val="en-US"/>
+        </w:rPr>
+      </w:pPr>
+      <w:r>
+        <w:rPr>
+          <w:color w:val="7F7F7F" w:themeColor="text1" w:themeTint="80"/>
+          <w:lang w:val="en-US"/>
+        </w:rPr>
+        <w:t xml:space="preserve">Figure </w:t>
+      </w:r>
+      <w:r>
+        <w:rPr>
+          <w:color w:val="7F7F7F" w:themeColor="text1" w:themeTint="80"/>
+          <w:lang w:val="en-US"/>
+        </w:rPr>
+        <w:fldChar w:fldCharType="begin"/>
+      </w:r>
+      <w:r>
+        <w:rPr>
+          <w:color w:val="7F7F7F" w:themeColor="text1" w:themeTint="80"/>
+          <w:lang w:val="en-US"/>
+        </w:rPr>
+        <w:instrText xml:space="preserve"> SEQ Figure \* ARABIC </w:instrText>
+      </w:r>
+      <w:r>
+        <w:rPr>
+          <w:color w:val="7F7F7F" w:themeColor="text1" w:themeTint="80"/>
+          <w:lang w:val="en-US"/>
+        </w:rPr>
+        <w:fldChar w:fldCharType="separate"/>
+      </w:r>
+      <w:r>
+        <w:rPr>
+          <w:color w:val="7F7F7F" w:themeColor="text1" w:themeTint="80"/>
+          <w:lang w:val="en-US"/>
+        </w:rPr>
+        <w:t>4</w:t>
+      </w:r>
+      <w:r>
+        <w:rPr>
+          <w:color w:val="7F7F7F" w:themeColor="text1" w:themeTint="80"/>
+          <w:lang w:val="en-US"/>
+        </w:rPr>
+        <w:fldChar w:fldCharType="end"/>
+      </w:r>
+    </w:p>
+    <w:p>
+      <w:pPr>
         <w:pStyle w:val="berschrift4"/>
         <w:rPr>
           <w:lang w:val="en-US"/>
@@ -4964,7 +5559,7 @@
         </w:rPr>
         <w:lastRenderedPageBreak/>
         <w:drawing>
-          <wp:inline distT="0" distB="0" distL="0" distR="0" wp14:anchorId="60B8553D" wp14:editId="1AAAF9FA">
+          <wp:inline distT="0" distB="0" distL="0" distR="0" wp14:anchorId="3ACD1235" wp14:editId="68404E0C">
             <wp:extent cx="3028950" cy="885825"/>
             <wp:effectExtent l="133350" t="152400" r="171450" b="180975"/>
             <wp:docPr id="27" name="Grafik 27"/>
@@ -5073,7 +5668,7 @@
           <w:color w:val="7F7F7F" w:themeColor="text1" w:themeTint="80"/>
           <w:lang w:val="en-US"/>
         </w:rPr>
-        <w:t>4</w:t>
+        <w:t>5</w:t>
       </w:r>
       <w:r>
         <w:rPr>
@@ -5259,7 +5854,7 @@
           <w:lang w:eastAsia="de-AT"/>
         </w:rPr>
         <w:drawing>
-          <wp:inline distT="0" distB="0" distL="0" distR="0" wp14:anchorId="5E3CF2AC" wp14:editId="6336872D">
+          <wp:inline distT="0" distB="0" distL="0" distR="0" wp14:anchorId="05FF178D" wp14:editId="263732FF">
             <wp:extent cx="1076325" cy="514350"/>
             <wp:effectExtent l="152400" t="152400" r="180975" b="190500"/>
             <wp:docPr id="28" name="Grafik 28"/>
@@ -5368,7 +5963,7 @@
           <w:color w:val="7F7F7F" w:themeColor="text1" w:themeTint="80"/>
           <w:lang w:val="en-US"/>
         </w:rPr>
-        <w:t>5</w:t>
+        <w:t>6</w:t>
       </w:r>
       <w:r>
         <w:rPr>
@@ -5402,13 +5997,7 @@
         <w:rPr>
           <w:lang w:val="en-US"/>
         </w:rPr>
-        <w:t>Log on as admin and navigate to the User Management console.</w:t>
-      </w:r>
-      <w:r>
-        <w:rPr>
-          <w:lang w:val="en-US"/>
-        </w:rPr>
-        <w:t xml:space="preserve"> Select the ‘</w:t>
+        <w:t>Log on as admin and navigate to the User Management console. Select the ‘</w:t>
       </w:r>
       <w:r>
         <w:rPr>
@@ -5631,7 +6220,7 @@
         <mc:AlternateContent>
           <mc:Choice Requires="wps">
             <w:drawing>
-              <wp:anchor distT="0" distB="0" distL="114300" distR="114300" simplePos="0" relativeHeight="251692032" behindDoc="0" locked="0" layoutInCell="1" allowOverlap="1">
+              <wp:anchor distT="0" distB="0" distL="114300" distR="114300" simplePos="0" relativeHeight="251692032" behindDoc="0" locked="0" layoutInCell="1" allowOverlap="1" wp14:anchorId="2EAC3203" wp14:editId="1F075A9C">
                 <wp:simplePos x="0" y="0"/>
                 <wp:positionH relativeFrom="column">
                   <wp:posOffset>1033780</wp:posOffset>
@@ -5704,7 +6293,7 @@
           <w:lang w:eastAsia="de-AT"/>
         </w:rPr>
         <w:drawing>
-          <wp:inline distT="0" distB="0" distL="0" distR="0" wp14:anchorId="20272C6F" wp14:editId="19E061B0">
+          <wp:inline distT="0" distB="0" distL="0" distR="0" wp14:anchorId="782BCB04" wp14:editId="43184912">
             <wp:extent cx="3838575" cy="1400175"/>
             <wp:effectExtent l="152400" t="152400" r="161925" b="180975"/>
             <wp:docPr id="30" name="Grafik 30"/>
@@ -5813,7 +6402,7 @@
           <w:color w:val="7F7F7F" w:themeColor="text1" w:themeTint="80"/>
           <w:lang w:val="en-US"/>
         </w:rPr>
-        <w:t>6</w:t>
+        <w:t>7</w:t>
       </w:r>
       <w:r>
         <w:rPr>
@@ -5892,7 +6481,7 @@
           <w:lang w:eastAsia="de-AT"/>
         </w:rPr>
         <w:drawing>
-          <wp:inline distT="0" distB="0" distL="0" distR="0" wp14:anchorId="3DE1B603" wp14:editId="171059EC">
+          <wp:inline distT="0" distB="0" distL="0" distR="0" wp14:anchorId="15B811AE" wp14:editId="518B0764">
             <wp:extent cx="4067175" cy="962025"/>
             <wp:effectExtent l="152400" t="152400" r="161925" b="180975"/>
             <wp:docPr id="29" name="Grafik 29"/>
@@ -6001,7 +6590,7 @@
           <w:color w:val="7F7F7F" w:themeColor="text1" w:themeTint="80"/>
           <w:lang w:val="en-US"/>
         </w:rPr>
-        <w:t>7</w:t>
+        <w:t>8</w:t>
       </w:r>
       <w:r>
         <w:rPr>
@@ -6106,13 +6695,7 @@
         <w:rPr>
           <w:lang w:val="en-US"/>
         </w:rPr>
-        <w:t xml:space="preserve">Test Case </w:t>
-      </w:r>
-      <w:r>
-        <w:rPr>
-          <w:lang w:val="en-US"/>
-        </w:rPr>
-        <w:t>4 – Register and Delete user</w:t>
+        <w:t>Test Case 4 – Register and Delete user</w:t>
       </w:r>
     </w:p>
     <w:p>
@@ -6147,7 +6730,7 @@
           <w:lang w:eastAsia="de-AT"/>
         </w:rPr>
         <w:drawing>
-          <wp:inline distT="0" distB="0" distL="0" distR="0" wp14:anchorId="27762AAB" wp14:editId="3938E897">
+          <wp:inline distT="0" distB="0" distL="0" distR="0" wp14:anchorId="5DA77698" wp14:editId="7C7D9B4D">
             <wp:extent cx="923925" cy="438150"/>
             <wp:effectExtent l="0" t="0" r="9525" b="0"/>
             <wp:docPr id="32" name="Grafik 32"/>
@@ -6197,9 +6780,7 @@
     </w:p>
     <w:p>
       <w:pPr>
-        <w:rPr>
-          <w:lang w:val="en-US"/>
-        </w:rPr>
+        <w:keepNext/>
       </w:pPr>
       <w:r>
         <w:rPr>
@@ -6210,7 +6791,7 @@
         <mc:AlternateContent>
           <mc:Choice Requires="wps">
             <w:drawing>
-              <wp:anchor distT="0" distB="0" distL="114300" distR="114300" simplePos="0" relativeHeight="251712512" behindDoc="0" locked="0" layoutInCell="1" allowOverlap="1" wp14:anchorId="08B06BE5" wp14:editId="7327D368">
+              <wp:anchor distT="0" distB="0" distL="114300" distR="114300" simplePos="0" relativeHeight="251712512" behindDoc="0" locked="0" layoutInCell="1" allowOverlap="1" wp14:anchorId="79BBE35D" wp14:editId="380E5382">
                 <wp:simplePos x="0" y="0"/>
                 <wp:positionH relativeFrom="column">
                   <wp:posOffset>4291330</wp:posOffset>
@@ -6354,7 +6935,7 @@
         <mc:AlternateContent>
           <mc:Choice Requires="wps">
             <w:drawing>
-              <wp:anchor distT="0" distB="0" distL="114300" distR="114300" simplePos="0" relativeHeight="251710464" behindDoc="0" locked="0" layoutInCell="1" allowOverlap="1" wp14:anchorId="583F9635" wp14:editId="1A72541C">
+              <wp:anchor distT="0" distB="0" distL="114300" distR="114300" simplePos="0" relativeHeight="251710464" behindDoc="0" locked="0" layoutInCell="1" allowOverlap="1" wp14:anchorId="18A66B49" wp14:editId="436E86D1">
                 <wp:simplePos x="0" y="0"/>
                 <wp:positionH relativeFrom="column">
                   <wp:posOffset>4291330</wp:posOffset>
@@ -6498,7 +7079,7 @@
         <mc:AlternateContent>
           <mc:Choice Requires="wps">
             <w:drawing>
-              <wp:anchor distT="0" distB="0" distL="114300" distR="114300" simplePos="0" relativeHeight="251708416" behindDoc="0" locked="0" layoutInCell="1" allowOverlap="1" wp14:anchorId="0F95C1DE" wp14:editId="7F3B1412">
+              <wp:anchor distT="0" distB="0" distL="114300" distR="114300" simplePos="0" relativeHeight="251708416" behindDoc="0" locked="0" layoutInCell="1" allowOverlap="1" wp14:anchorId="0236DBB8" wp14:editId="0D97C284">
                 <wp:simplePos x="0" y="0"/>
                 <wp:positionH relativeFrom="column">
                   <wp:posOffset>4291330</wp:posOffset>
@@ -6642,7 +7223,7 @@
         <mc:AlternateContent>
           <mc:Choice Requires="wps">
             <w:drawing>
-              <wp:anchor distT="0" distB="0" distL="114300" distR="114300" simplePos="0" relativeHeight="251706368" behindDoc="0" locked="0" layoutInCell="1" allowOverlap="1" wp14:anchorId="0A18B940" wp14:editId="71877349">
+              <wp:anchor distT="0" distB="0" distL="114300" distR="114300" simplePos="0" relativeHeight="251706368" behindDoc="0" locked="0" layoutInCell="1" allowOverlap="1" wp14:anchorId="120DFCED" wp14:editId="3DACD8B4">
                 <wp:simplePos x="0" y="0"/>
                 <wp:positionH relativeFrom="column">
                   <wp:posOffset>4291330</wp:posOffset>
@@ -6786,7 +7367,7 @@
         <mc:AlternateContent>
           <mc:Choice Requires="wps">
             <w:drawing>
-              <wp:anchor distT="0" distB="0" distL="114300" distR="114300" simplePos="0" relativeHeight="251704320" behindDoc="0" locked="0" layoutInCell="1" allowOverlap="1" wp14:anchorId="7C144E06" wp14:editId="320230FE">
+              <wp:anchor distT="0" distB="0" distL="114300" distR="114300" simplePos="0" relativeHeight="251704320" behindDoc="0" locked="0" layoutInCell="1" allowOverlap="1" wp14:anchorId="2B024B9B" wp14:editId="121B4776">
                 <wp:simplePos x="0" y="0"/>
                 <wp:positionH relativeFrom="column">
                   <wp:posOffset>4291330</wp:posOffset>
@@ -6930,7 +7511,7 @@
         <mc:AlternateContent>
           <mc:Choice Requires="wps">
             <w:drawing>
-              <wp:anchor distT="0" distB="0" distL="114300" distR="114300" simplePos="0" relativeHeight="251702272" behindDoc="0" locked="0" layoutInCell="1" allowOverlap="1" wp14:anchorId="1D943168" wp14:editId="59381E6C">
+              <wp:anchor distT="0" distB="0" distL="114300" distR="114300" simplePos="0" relativeHeight="251702272" behindDoc="0" locked="0" layoutInCell="1" allowOverlap="1" wp14:anchorId="3B913EA7" wp14:editId="4E1D5CC4">
                 <wp:simplePos x="0" y="0"/>
                 <wp:positionH relativeFrom="column">
                   <wp:posOffset>3434080</wp:posOffset>
@@ -7001,7 +7582,7 @@
         <mc:AlternateContent>
           <mc:Choice Requires="wps">
             <w:drawing>
-              <wp:anchor distT="0" distB="0" distL="114300" distR="114300" simplePos="0" relativeHeight="251700224" behindDoc="0" locked="0" layoutInCell="1" allowOverlap="1" wp14:anchorId="58F4058D" wp14:editId="2485D6C7">
+              <wp:anchor distT="0" distB="0" distL="114300" distR="114300" simplePos="0" relativeHeight="251700224" behindDoc="0" locked="0" layoutInCell="1" allowOverlap="1" wp14:anchorId="577CABB6" wp14:editId="64D43D28">
                 <wp:simplePos x="0" y="0"/>
                 <wp:positionH relativeFrom="column">
                   <wp:posOffset>3434080</wp:posOffset>
@@ -7072,7 +7653,7 @@
         <mc:AlternateContent>
           <mc:Choice Requires="wps">
             <w:drawing>
-              <wp:anchor distT="0" distB="0" distL="114300" distR="114300" simplePos="0" relativeHeight="251698176" behindDoc="0" locked="0" layoutInCell="1" allowOverlap="1" wp14:anchorId="3D8D60FE" wp14:editId="73CEBBCC">
+              <wp:anchor distT="0" distB="0" distL="114300" distR="114300" simplePos="0" relativeHeight="251698176" behindDoc="0" locked="0" layoutInCell="1" allowOverlap="1" wp14:anchorId="3D3B11C8" wp14:editId="1E25EEDD">
                 <wp:simplePos x="0" y="0"/>
                 <wp:positionH relativeFrom="column">
                   <wp:posOffset>3434080</wp:posOffset>
@@ -7143,7 +7724,7 @@
         <mc:AlternateContent>
           <mc:Choice Requires="wps">
             <w:drawing>
-              <wp:anchor distT="0" distB="0" distL="114300" distR="114300" simplePos="0" relativeHeight="251696128" behindDoc="0" locked="0" layoutInCell="1" allowOverlap="1" wp14:anchorId="5D0784E8" wp14:editId="0482A59B">
+              <wp:anchor distT="0" distB="0" distL="114300" distR="114300" simplePos="0" relativeHeight="251696128" behindDoc="0" locked="0" layoutInCell="1" allowOverlap="1" wp14:anchorId="30495985" wp14:editId="08FC16DD">
                 <wp:simplePos x="0" y="0"/>
                 <wp:positionH relativeFrom="column">
                   <wp:posOffset>3434080</wp:posOffset>
@@ -7214,7 +7795,7 @@
         <mc:AlternateContent>
           <mc:Choice Requires="wps">
             <w:drawing>
-              <wp:anchor distT="0" distB="0" distL="114300" distR="114300" simplePos="0" relativeHeight="251694080" behindDoc="0" locked="0" layoutInCell="1" allowOverlap="1" wp14:anchorId="2317DF50" wp14:editId="65DEB5C9">
+              <wp:anchor distT="0" distB="0" distL="114300" distR="114300" simplePos="0" relativeHeight="251694080" behindDoc="0" locked="0" layoutInCell="1" allowOverlap="1" wp14:anchorId="4A05E411" wp14:editId="5F0B3A76">
                 <wp:simplePos x="0" y="0"/>
                 <wp:positionH relativeFrom="column">
                   <wp:posOffset>3434080</wp:posOffset>
@@ -7283,7 +7864,7 @@
           <w:lang w:eastAsia="de-AT"/>
         </w:rPr>
         <w:drawing>
-          <wp:inline distT="0" distB="0" distL="0" distR="0" wp14:anchorId="2BF0C2ED" wp14:editId="4E72CEF2">
+          <wp:inline distT="0" distB="0" distL="0" distR="0" wp14:anchorId="4CCEBC59" wp14:editId="321C895C">
             <wp:extent cx="3905250" cy="3505200"/>
             <wp:effectExtent l="0" t="0" r="0" b="0"/>
             <wp:docPr id="33" name="Grafik 33"/>
@@ -7321,6 +7902,59 @@
     </w:p>
     <w:p>
       <w:pPr>
+        <w:pStyle w:val="Beschriftung"/>
+        <w:jc w:val="center"/>
+        <w:rPr>
+          <w:color w:val="7F7F7F" w:themeColor="text1" w:themeTint="80"/>
+          <w:lang w:val="en-US"/>
+        </w:rPr>
+      </w:pPr>
+      <w:r>
+        <w:rPr>
+          <w:color w:val="7F7F7F" w:themeColor="text1" w:themeTint="80"/>
+          <w:lang w:val="en-US"/>
+        </w:rPr>
+        <w:t xml:space="preserve">Figure </w:t>
+      </w:r>
+      <w:r>
+        <w:rPr>
+          <w:color w:val="7F7F7F" w:themeColor="text1" w:themeTint="80"/>
+          <w:lang w:val="en-US"/>
+        </w:rPr>
+        <w:fldChar w:fldCharType="begin"/>
+      </w:r>
+      <w:r>
+        <w:rPr>
+          <w:color w:val="7F7F7F" w:themeColor="text1" w:themeTint="80"/>
+          <w:lang w:val="en-US"/>
+        </w:rPr>
+        <w:instrText xml:space="preserve"> SEQ Figure \* ARABIC </w:instrText>
+      </w:r>
+      <w:r>
+        <w:rPr>
+          <w:color w:val="7F7F7F" w:themeColor="text1" w:themeTint="80"/>
+          <w:lang w:val="en-US"/>
+        </w:rPr>
+        <w:fldChar w:fldCharType="separate"/>
+      </w:r>
+      <w:r>
+        <w:rPr>
+          <w:noProof/>
+          <w:color w:val="7F7F7F" w:themeColor="text1" w:themeTint="80"/>
+          <w:lang w:val="en-US"/>
+        </w:rPr>
+        <w:t>9</w:t>
+      </w:r>
+      <w:r>
+        <w:rPr>
+          <w:color w:val="7F7F7F" w:themeColor="text1" w:themeTint="80"/>
+          <w:lang w:val="en-US"/>
+        </w:rPr>
+        <w:fldChar w:fldCharType="end"/>
+      </w:r>
+    </w:p>
+    <w:p>
+      <w:pPr>
         <w:rPr>
           <w:lang w:val="en-US"/>
         </w:rPr>
@@ -7414,25 +8048,7 @@
         <w:rPr>
           <w:lang w:val="en-US"/>
         </w:rPr>
-        <w:t xml:space="preserve">Test Case </w:t>
-      </w:r>
-      <w:r>
-        <w:rPr>
-          <w:lang w:val="en-US"/>
-        </w:rPr>
-        <w:t>5</w:t>
-      </w:r>
-      <w:r>
-        <w:rPr>
-          <w:lang w:val="en-US"/>
-        </w:rPr>
-        <w:t xml:space="preserve"> – </w:t>
-      </w:r>
-      <w:r>
-        <w:rPr>
-          <w:lang w:val="en-US"/>
-        </w:rPr>
-        <w:t>Store Group File Path for a user</w:t>
+        <w:t>Test Case 5 – Store Group File Path for a user</w:t>
       </w:r>
     </w:p>
     <w:p>
@@ -7542,13 +8158,7 @@
         <w:rPr>
           <w:lang w:val="en-US" w:eastAsia="en-US"/>
         </w:rPr>
-        <w:t xml:space="preserve"> campaign</w:t>
-      </w:r>
-      <w:r>
-        <w:rPr>
-          <w:lang w:val="en-US" w:eastAsia="en-US"/>
-        </w:rPr>
-        <w:t xml:space="preserve"> and insert a path to a folder in the Input field of the form. Then click on </w:t>
+        <w:t xml:space="preserve"> campaign and insert a path to a folder in the Input field of the form. Then click on </w:t>
       </w:r>
       <w:r>
         <w:rPr>
@@ -7580,13 +8190,7 @@
         <w:rPr>
           <w:lang w:val="en-US" w:eastAsia="en-US"/>
         </w:rPr>
-        <w:t xml:space="preserve"> campaign</w:t>
-      </w:r>
-      <w:r>
-        <w:rPr>
-          <w:lang w:val="en-US" w:eastAsia="en-US"/>
-        </w:rPr>
-        <w:t xml:space="preserve"> as you are assigned to it.</w:t>
+        <w:t xml:space="preserve"> campaign as you are assigned to it.</w:t>
       </w:r>
     </w:p>
     <w:p>
@@ -7626,7 +8230,7 @@
           <w:lang w:eastAsia="de-AT"/>
         </w:rPr>
         <w:drawing>
-          <wp:inline distT="0" distB="0" distL="0" distR="0" wp14:anchorId="7BA38D7B" wp14:editId="4C7794DB">
+          <wp:inline distT="0" distB="0" distL="0" distR="0" wp14:anchorId="0BCE5EE6" wp14:editId="071B542E">
             <wp:extent cx="3810000" cy="1400175"/>
             <wp:effectExtent l="0" t="0" r="0" b="9525"/>
             <wp:docPr id="44" name="Grafik 44"/>
@@ -7671,55 +8275,47 @@
           <w:lang w:val="en-US"/>
         </w:rPr>
       </w:pPr>
-      <w:proofErr w:type="spellStart"/>
       <w:r>
         <w:rPr>
           <w:color w:val="7F7F7F" w:themeColor="text1" w:themeTint="80"/>
           <w:lang w:val="en-US"/>
         </w:rPr>
-        <w:t>Figure</w:t>
-      </w:r>
-      <w:proofErr w:type="spellEnd"/>
+        <w:t xml:space="preserve">Figure </w:t>
+      </w:r>
       <w:r>
         <w:rPr>
           <w:color w:val="7F7F7F" w:themeColor="text1" w:themeTint="80"/>
           <w:lang w:val="en-US"/>
         </w:rPr>
-        <w:t xml:space="preserve"> </w:t>
+        <w:fldChar w:fldCharType="begin"/>
       </w:r>
       <w:r>
         <w:rPr>
           <w:color w:val="7F7F7F" w:themeColor="text1" w:themeTint="80"/>
           <w:lang w:val="en-US"/>
         </w:rPr>
-        <w:fldChar w:fldCharType="begin"/>
+        <w:instrText xml:space="preserve"> SEQ Figure \* ARABIC </w:instrText>
       </w:r>
       <w:r>
         <w:rPr>
           <w:color w:val="7F7F7F" w:themeColor="text1" w:themeTint="80"/>
           <w:lang w:val="en-US"/>
         </w:rPr>
-        <w:instrText xml:space="preserve"> SEQ Figure \* ARABIC </w:instrText>
-      </w:r>
-      <w:r>
-        <w:rPr>
+        <w:fldChar w:fldCharType="separate"/>
+      </w:r>
+      <w:r>
+        <w:rPr>
+          <w:noProof/>
           <w:color w:val="7F7F7F" w:themeColor="text1" w:themeTint="80"/>
           <w:lang w:val="en-US"/>
         </w:rPr>
-        <w:fldChar w:fldCharType="separate"/>
+        <w:t>10</w:t>
       </w:r>
       <w:r>
         <w:rPr>
           <w:color w:val="7F7F7F" w:themeColor="text1" w:themeTint="80"/>
           <w:lang w:val="en-US"/>
         </w:rPr>
-        <w:t>8</w:t>
-      </w:r>
-      <w:r>
-        <w:rPr>
-          <w:color w:val="7F7F7F" w:themeColor="text1" w:themeTint="80"/>
-          <w:lang w:val="en-US"/>
-        </w:rPr>
         <w:fldChar w:fldCharType="end"/>
       </w:r>
     </w:p>
@@ -7734,10 +8330,9 @@
         <w:rPr>
           <w:lang w:val="en-US"/>
         </w:rPr>
+        <w:lastRenderedPageBreak/>
         <w:t>The last backslash in the folder path is added from the system automatically</w:t>
       </w:r>
-      <w:bookmarkStart w:id="4" w:name="_GoBack"/>
-      <w:bookmarkEnd w:id="4"/>
     </w:p>
     <w:p>
       <w:pPr>
@@ -9025,6 +9620,19 @@
       <w:szCs w:val="18"/>
     </w:rPr>
   </w:style>
+  <w:style w:type="paragraph" w:styleId="Verzeichnis3">
+    <w:name w:val="toc 3"/>
+    <w:basedOn w:val="Standard"/>
+    <w:next w:val="Standard"/>
+    <w:autoRedefine/>
+    <w:uiPriority w:val="39"/>
+    <w:unhideWhenUsed/>
+    <w:rsid w:val="00511701"/>
+    <w:pPr>
+      <w:spacing w:after="100"/>
+      <w:ind w:left="480"/>
+    </w:pPr>
+  </w:style>
 </w:styles>
 </file>
 
@@ -9849,6 +10457,19 @@
       <w:szCs w:val="18"/>
     </w:rPr>
   </w:style>
+  <w:style w:type="paragraph" w:styleId="Verzeichnis3">
+    <w:name w:val="toc 3"/>
+    <w:basedOn w:val="Standard"/>
+    <w:next w:val="Standard"/>
+    <w:autoRedefine/>
+    <w:uiPriority w:val="39"/>
+    <w:unhideWhenUsed/>
+    <w:rsid w:val="00511701"/>
+    <w:pPr>
+      <w:spacing w:after="100"/>
+      <w:ind w:left="480"/>
+    </w:pPr>
+  </w:style>
 </w:styles>
 </file>
 
@@ -10140,7 +10761,7 @@
 </file>
 
 <file path=customXml/itemProps1.xml><?xml version="1.0" encoding="utf-8"?>
-<ds:datastoreItem xmlns:ds="http://schemas.openxmlformats.org/officeDocument/2006/customXml" ds:itemID="{FBD5ADAA-88C3-4DDD-8041-B2F790403465}">
+<ds:datastoreItem xmlns:ds="http://schemas.openxmlformats.org/officeDocument/2006/customXml" ds:itemID="{013A0EFE-BE9C-42DC-97F0-EE5052CCAA4F}">
   <ds:schemaRefs>
     <ds:schemaRef ds:uri="http://schemas.openxmlformats.org/officeDocument/2006/bibliography"/>
   </ds:schemaRefs>

</xml_diff>

<commit_message>
build_v0.1 Documentation - User Management chapters and tests filished
During the tests I found a small problem with one query that did not
filter the user names due to coalition and corrected it.
</commit_message>
<xml_diff>
--- a/builds/buildv0.1/BOSWAR_build_v0.1.docx
+++ b/builds/buildv0.1/BOSWAR_build_v0.1.docx
@@ -9,7 +9,7 @@
           <w:lang w:val="en-US"/>
         </w:rPr>
       </w:pPr>
-      <w:bookmarkStart w:id="0" w:name="_Toc370020965"/>
+      <w:bookmarkStart w:id="0" w:name="_Toc370024792"/>
       <w:r>
         <w:rPr>
           <w:lang w:val="en-US"/>
@@ -25,7 +25,7 @@
           <w:lang w:val="en-US"/>
         </w:rPr>
       </w:pPr>
-      <w:bookmarkStart w:id="1" w:name="_Toc370020966"/>
+      <w:bookmarkStart w:id="1" w:name="_Toc370024793"/>
       <w:r>
         <w:rPr>
           <w:lang w:val="en-US"/>
@@ -53,7 +53,7 @@
           <w:rStyle w:val="SchwacheHervorhebung"/>
         </w:rPr>
       </w:pPr>
-      <w:bookmarkStart w:id="2" w:name="_Toc370020967"/>
+      <w:bookmarkStart w:id="2" w:name="_Toc370024794"/>
       <w:r>
         <w:rPr>
           <w:rStyle w:val="SchwacheHervorhebung"/>
@@ -111,7 +111,7 @@
         </w:rPr>
         <w:fldChar w:fldCharType="separate"/>
       </w:r>
-      <w:hyperlink w:anchor="_Toc370020965" w:history="1">
+      <w:hyperlink w:anchor="_Toc370024792" w:history="1">
         <w:r>
           <w:rPr>
             <w:rStyle w:val="Hyperlink"/>
@@ -139,7 +139,7 @@
             <w:noProof/>
             <w:webHidden/>
           </w:rPr>
-          <w:instrText xml:space="preserve"> PAGEREF _Toc370020965 \h </w:instrText>
+          <w:instrText xml:space="preserve"> PAGEREF _Toc370024792 \h </w:instrText>
         </w:r>
         <w:r>
           <w:rPr>
@@ -184,7 +184,7 @@
           <w:lang w:eastAsia="de-AT"/>
         </w:rPr>
       </w:pPr>
-      <w:hyperlink w:anchor="_Toc370020966" w:history="1">
+      <w:hyperlink w:anchor="_Toc370024793" w:history="1">
         <w:r>
           <w:rPr>
             <w:rStyle w:val="Hyperlink"/>
@@ -212,7 +212,7 @@
             <w:noProof/>
             <w:webHidden/>
           </w:rPr>
-          <w:instrText xml:space="preserve"> PAGEREF _Toc370020966 \h </w:instrText>
+          <w:instrText xml:space="preserve"> PAGEREF _Toc370024793 \h </w:instrText>
         </w:r>
         <w:r>
           <w:rPr>
@@ -257,7 +257,7 @@
           <w:lang w:eastAsia="de-AT"/>
         </w:rPr>
       </w:pPr>
-      <w:hyperlink w:anchor="_Toc370020967" w:history="1">
+      <w:hyperlink w:anchor="_Toc370024794" w:history="1">
         <w:r>
           <w:rPr>
             <w:rStyle w:val="Hyperlink"/>
@@ -286,7 +286,7 @@
             <w:noProof/>
             <w:webHidden/>
           </w:rPr>
-          <w:instrText xml:space="preserve"> PAGEREF _Toc370020967 \h </w:instrText>
+          <w:instrText xml:space="preserve"> PAGEREF _Toc370024794 \h </w:instrText>
         </w:r>
         <w:r>
           <w:rPr>
@@ -321,7 +321,7 @@
       <w:pPr>
         <w:pStyle w:val="Verzeichnis1"/>
         <w:tabs>
-          <w:tab w:val="left" w:pos="440"/>
+          <w:tab w:val="left" w:pos="480"/>
           <w:tab w:val="right" w:leader="dot" w:pos="9062"/>
         </w:tabs>
         <w:rPr>
@@ -332,7 +332,7 @@
           <w:lang w:eastAsia="de-AT"/>
         </w:rPr>
       </w:pPr>
-      <w:hyperlink w:anchor="_Toc370020968" w:history="1">
+      <w:hyperlink w:anchor="_Toc370024795" w:history="1">
         <w:r>
           <w:rPr>
             <w:rStyle w:val="Hyperlink"/>
@@ -378,7 +378,7 @@
             <w:noProof/>
             <w:webHidden/>
           </w:rPr>
-          <w:instrText xml:space="preserve"> PAGEREF _Toc370020968 \h </w:instrText>
+          <w:instrText xml:space="preserve"> PAGEREF _Toc370024795 \h </w:instrText>
         </w:r>
         <w:r>
           <w:rPr>
@@ -424,7 +424,7 @@
           <w:lang w:eastAsia="de-AT"/>
         </w:rPr>
       </w:pPr>
-      <w:hyperlink w:anchor="_Toc370020969" w:history="1">
+      <w:hyperlink w:anchor="_Toc370024796" w:history="1">
         <w:r>
           <w:rPr>
             <w:rStyle w:val="Hyperlink"/>
@@ -469,7 +469,7 @@
             <w:noProof/>
             <w:webHidden/>
           </w:rPr>
-          <w:instrText xml:space="preserve"> PAGEREF _Toc370020969 \h </w:instrText>
+          <w:instrText xml:space="preserve"> PAGEREF _Toc370024796 \h </w:instrText>
         </w:r>
         <w:r>
           <w:rPr>
@@ -515,7 +515,7 @@
           <w:lang w:eastAsia="de-AT"/>
         </w:rPr>
       </w:pPr>
-      <w:hyperlink w:anchor="_Toc370020970" w:history="1">
+      <w:hyperlink w:anchor="_Toc370024797" w:history="1">
         <w:r>
           <w:rPr>
             <w:rStyle w:val="Hyperlink"/>
@@ -561,7 +561,7 @@
             <w:noProof/>
             <w:webHidden/>
           </w:rPr>
-          <w:instrText xml:space="preserve"> PAGEREF _Toc370020970 \h </w:instrText>
+          <w:instrText xml:space="preserve"> PAGEREF _Toc370024797 \h </w:instrText>
         </w:r>
         <w:r>
           <w:rPr>
@@ -607,7 +607,7 @@
           <w:lang w:eastAsia="de-AT"/>
         </w:rPr>
       </w:pPr>
-      <w:hyperlink w:anchor="_Toc370020971" w:history="1">
+      <w:hyperlink w:anchor="_Toc370024798" w:history="1">
         <w:r>
           <w:rPr>
             <w:rStyle w:val="Hyperlink"/>
@@ -653,7 +653,7 @@
             <w:noProof/>
             <w:webHidden/>
           </w:rPr>
-          <w:instrText xml:space="preserve"> PAGEREF _Toc370020971 \h </w:instrText>
+          <w:instrText xml:space="preserve"> PAGEREF _Toc370024798 \h </w:instrText>
         </w:r>
         <w:r>
           <w:rPr>
@@ -699,7 +699,7 @@
           <w:lang w:eastAsia="de-AT"/>
         </w:rPr>
       </w:pPr>
-      <w:hyperlink w:anchor="_Toc370020972" w:history="1">
+      <w:hyperlink w:anchor="_Toc370024799" w:history="1">
         <w:r>
           <w:rPr>
             <w:rStyle w:val="Hyperlink"/>
@@ -745,7 +745,7 @@
             <w:noProof/>
             <w:webHidden/>
           </w:rPr>
-          <w:instrText xml:space="preserve"> PAGEREF _Toc370020972 \h </w:instrText>
+          <w:instrText xml:space="preserve"> PAGEREF _Toc370024799 \h </w:instrText>
         </w:r>
         <w:r>
           <w:rPr>
@@ -784,10 +784,14 @@
           <w:tab w:val="right" w:leader="dot" w:pos="9062"/>
         </w:tabs>
         <w:rPr>
+          <w:rFonts w:asciiTheme="minorHAnsi" w:eastAsiaTheme="minorEastAsia" w:hAnsiTheme="minorHAnsi" w:cstheme="minorBidi"/>
           <w:noProof/>
-        </w:rPr>
-      </w:pPr>
-      <w:hyperlink w:anchor="_Toc370020973" w:history="1">
+          <w:sz w:val="22"/>
+          <w:szCs w:val="22"/>
+          <w:lang w:eastAsia="de-AT"/>
+        </w:rPr>
+      </w:pPr>
+      <w:hyperlink w:anchor="_Toc370024800" w:history="1">
         <w:r>
           <w:rPr>
             <w:rStyle w:val="Hyperlink"/>
@@ -798,7 +802,11 @@
         </w:r>
         <w:r>
           <w:rPr>
+            <w:rFonts w:asciiTheme="minorHAnsi" w:eastAsiaTheme="minorEastAsia" w:hAnsiTheme="minorHAnsi" w:cstheme="minorBidi"/>
             <w:noProof/>
+            <w:sz w:val="22"/>
+            <w:szCs w:val="22"/>
+            <w:lang w:eastAsia="de-AT"/>
           </w:rPr>
           <w:tab/>
         </w:r>
@@ -829,7 +837,7 @@
             <w:noProof/>
             <w:webHidden/>
           </w:rPr>
-          <w:instrText xml:space="preserve"> PAGEREF _Toc370020973 \h </w:instrText>
+          <w:instrText xml:space="preserve"> PAGEREF _Toc370024800 \h </w:instrText>
         </w:r>
         <w:r>
           <w:rPr>
@@ -860,6 +868,7 @@
         </w:r>
       </w:hyperlink>
     </w:p>
+    <w:bookmarkStart w:id="3" w:name="_GoBack"/>
     <w:p>
       <w:pPr>
         <w:pStyle w:val="Verzeichnis3"/>
@@ -868,81 +877,272 @@
           <w:tab w:val="right" w:leader="dot" w:pos="9062"/>
         </w:tabs>
         <w:rPr>
+          <w:rFonts w:asciiTheme="minorHAnsi" w:eastAsiaTheme="minorEastAsia" w:hAnsiTheme="minorHAnsi" w:cstheme="minorBidi"/>
           <w:noProof/>
-        </w:rPr>
-      </w:pPr>
-      <w:hyperlink w:anchor="_Toc370020974" w:history="1">
-        <w:r>
-          <w:rPr>
-            <w:rStyle w:val="Hyperlink"/>
-            <w:noProof/>
-            <w:lang w:val="en-US"/>
-          </w:rPr>
-          <w:t>1.4.2</w:t>
-        </w:r>
-        <w:r>
-          <w:rPr>
-            <w:noProof/>
-          </w:rPr>
-          <w:tab/>
-        </w:r>
-        <w:r>
-          <w:rPr>
-            <w:rStyle w:val="Hyperlink"/>
-            <w:noProof/>
-            <w:lang w:val="en-US"/>
-          </w:rPr>
-          <w:t>User Management – Administrator Role</w:t>
-        </w:r>
-        <w:r>
-          <w:rPr>
-            <w:noProof/>
-            <w:webHidden/>
-          </w:rPr>
-          <w:tab/>
-        </w:r>
-        <w:r>
-          <w:rPr>
-            <w:noProof/>
-            <w:webHidden/>
-          </w:rPr>
-          <w:fldChar w:fldCharType="begin"/>
-        </w:r>
-        <w:r>
-          <w:rPr>
-            <w:noProof/>
-            <w:webHidden/>
-          </w:rPr>
-          <w:instrText xml:space="preserve"> PAGEREF _Toc370020974 \h </w:instrText>
-        </w:r>
-        <w:r>
-          <w:rPr>
-            <w:noProof/>
-            <w:webHidden/>
-          </w:rPr>
-        </w:r>
-        <w:r>
-          <w:rPr>
-            <w:noProof/>
-            <w:webHidden/>
-          </w:rPr>
-          <w:fldChar w:fldCharType="separate"/>
-        </w:r>
-        <w:r>
-          <w:rPr>
-            <w:noProof/>
-            <w:webHidden/>
-          </w:rPr>
-          <w:t>6</w:t>
-        </w:r>
-        <w:r>
-          <w:rPr>
-            <w:noProof/>
-            <w:webHidden/>
-          </w:rPr>
-          <w:fldChar w:fldCharType="end"/>
-        </w:r>
-      </w:hyperlink>
+          <w:sz w:val="22"/>
+          <w:szCs w:val="22"/>
+          <w:lang w:eastAsia="de-AT"/>
+        </w:rPr>
+      </w:pPr>
+      <w:r>
+        <w:rPr>
+          <w:rStyle w:val="Hyperlink"/>
+          <w:noProof/>
+        </w:rPr>
+        <w:fldChar w:fldCharType="begin"/>
+      </w:r>
+      <w:r>
+        <w:rPr>
+          <w:rStyle w:val="Hyperlink"/>
+          <w:noProof/>
+        </w:rPr>
+        <w:instrText xml:space="preserve"> </w:instrText>
+      </w:r>
+      <w:r>
+        <w:rPr>
+          <w:noProof/>
+        </w:rPr>
+        <w:instrText>HYPERLINK \l "_Toc370024801"</w:instrText>
+      </w:r>
+      <w:r>
+        <w:rPr>
+          <w:rStyle w:val="Hyperlink"/>
+          <w:noProof/>
+        </w:rPr>
+        <w:instrText xml:space="preserve"> </w:instrText>
+      </w:r>
+      <w:r>
+        <w:rPr>
+          <w:rStyle w:val="Hyperlink"/>
+          <w:noProof/>
+        </w:rPr>
+      </w:r>
+      <w:r>
+        <w:rPr>
+          <w:rStyle w:val="Hyperlink"/>
+          <w:noProof/>
+        </w:rPr>
+        <w:fldChar w:fldCharType="separate"/>
+      </w:r>
+      <w:r>
+        <w:rPr>
+          <w:rStyle w:val="Hyperlink"/>
+          <w:noProof/>
+          <w:lang w:val="en-US"/>
+        </w:rPr>
+        <w:t>1.4.2</w:t>
+      </w:r>
+      <w:r>
+        <w:rPr>
+          <w:rFonts w:asciiTheme="minorHAnsi" w:eastAsiaTheme="minorEastAsia" w:hAnsiTheme="minorHAnsi" w:cstheme="minorBidi"/>
+          <w:noProof/>
+          <w:sz w:val="22"/>
+          <w:szCs w:val="22"/>
+          <w:lang w:eastAsia="de-AT"/>
+        </w:rPr>
+        <w:tab/>
+      </w:r>
+      <w:r>
+        <w:rPr>
+          <w:rStyle w:val="Hyperlink"/>
+          <w:noProof/>
+          <w:lang w:val="en-US"/>
+        </w:rPr>
+        <w:t>User Management – Administrator Role</w:t>
+      </w:r>
+      <w:r>
+        <w:rPr>
+          <w:noProof/>
+          <w:webHidden/>
+        </w:rPr>
+        <w:tab/>
+      </w:r>
+      <w:r>
+        <w:rPr>
+          <w:noProof/>
+          <w:webHidden/>
+        </w:rPr>
+        <w:fldChar w:fldCharType="begin"/>
+      </w:r>
+      <w:r>
+        <w:rPr>
+          <w:noProof/>
+          <w:webHidden/>
+        </w:rPr>
+        <w:instrText xml:space="preserve"> PAGEREF _Toc370024801 \h </w:instrText>
+      </w:r>
+      <w:r>
+        <w:rPr>
+          <w:noProof/>
+          <w:webHidden/>
+        </w:rPr>
+      </w:r>
+      <w:r>
+        <w:rPr>
+          <w:noProof/>
+          <w:webHidden/>
+        </w:rPr>
+        <w:fldChar w:fldCharType="separate"/>
+      </w:r>
+      <w:r>
+        <w:rPr>
+          <w:noProof/>
+          <w:webHidden/>
+        </w:rPr>
+        <w:t>6</w:t>
+      </w:r>
+      <w:r>
+        <w:rPr>
+          <w:noProof/>
+          <w:webHidden/>
+        </w:rPr>
+        <w:fldChar w:fldCharType="end"/>
+      </w:r>
+      <w:r>
+        <w:rPr>
+          <w:rStyle w:val="Hyperlink"/>
+          <w:noProof/>
+        </w:rPr>
+        <w:fldChar w:fldCharType="end"/>
+      </w:r>
+    </w:p>
+    <w:bookmarkEnd w:id="3"/>
+    <w:p>
+      <w:pPr>
+        <w:pStyle w:val="Verzeichnis3"/>
+        <w:tabs>
+          <w:tab w:val="left" w:pos="1320"/>
+          <w:tab w:val="right" w:leader="dot" w:pos="9062"/>
+        </w:tabs>
+        <w:rPr>
+          <w:rFonts w:asciiTheme="minorHAnsi" w:eastAsiaTheme="minorEastAsia" w:hAnsiTheme="minorHAnsi" w:cstheme="minorBidi"/>
+          <w:noProof/>
+          <w:sz w:val="22"/>
+          <w:szCs w:val="22"/>
+          <w:lang w:eastAsia="de-AT"/>
+        </w:rPr>
+      </w:pPr>
+      <w:r>
+        <w:rPr>
+          <w:rStyle w:val="Hyperlink"/>
+          <w:noProof/>
+        </w:rPr>
+        <w:fldChar w:fldCharType="begin"/>
+      </w:r>
+      <w:r>
+        <w:rPr>
+          <w:rStyle w:val="Hyperlink"/>
+          <w:noProof/>
+        </w:rPr>
+        <w:instrText xml:space="preserve"> </w:instrText>
+      </w:r>
+      <w:r>
+        <w:rPr>
+          <w:noProof/>
+        </w:rPr>
+        <w:instrText>HYPERLINK \l "_Toc370024802"</w:instrText>
+      </w:r>
+      <w:r>
+        <w:rPr>
+          <w:rStyle w:val="Hyperlink"/>
+          <w:noProof/>
+        </w:rPr>
+        <w:instrText xml:space="preserve"> </w:instrText>
+      </w:r>
+      <w:r>
+        <w:rPr>
+          <w:rStyle w:val="Hyperlink"/>
+          <w:noProof/>
+        </w:rPr>
+      </w:r>
+      <w:r>
+        <w:rPr>
+          <w:rStyle w:val="Hyperlink"/>
+          <w:noProof/>
+        </w:rPr>
+        <w:fldChar w:fldCharType="separate"/>
+      </w:r>
+      <w:r>
+        <w:rPr>
+          <w:rStyle w:val="Hyperlink"/>
+          <w:noProof/>
+          <w:lang w:val="en-US"/>
+        </w:rPr>
+        <w:t>1.4.3</w:t>
+      </w:r>
+      <w:r>
+        <w:rPr>
+          <w:rFonts w:asciiTheme="minorHAnsi" w:eastAsiaTheme="minorEastAsia" w:hAnsiTheme="minorHAnsi" w:cstheme="minorBidi"/>
+          <w:noProof/>
+          <w:sz w:val="22"/>
+          <w:szCs w:val="22"/>
+          <w:lang w:eastAsia="de-AT"/>
+        </w:rPr>
+        <w:tab/>
+      </w:r>
+      <w:r>
+        <w:rPr>
+          <w:rStyle w:val="Hyperlink"/>
+          <w:noProof/>
+          <w:lang w:val="en-US"/>
+        </w:rPr>
+        <w:t>User Management – Commander Role</w:t>
+      </w:r>
+      <w:r>
+        <w:rPr>
+          <w:noProof/>
+          <w:webHidden/>
+        </w:rPr>
+        <w:tab/>
+      </w:r>
+      <w:r>
+        <w:rPr>
+          <w:noProof/>
+          <w:webHidden/>
+        </w:rPr>
+        <w:fldChar w:fldCharType="begin"/>
+      </w:r>
+      <w:r>
+        <w:rPr>
+          <w:noProof/>
+          <w:webHidden/>
+        </w:rPr>
+        <w:instrText xml:space="preserve"> PAGEREF _Toc370024802 \h </w:instrText>
+      </w:r>
+      <w:r>
+        <w:rPr>
+          <w:noProof/>
+          <w:webHidden/>
+        </w:rPr>
+      </w:r>
+      <w:r>
+        <w:rPr>
+          <w:noProof/>
+          <w:webHidden/>
+        </w:rPr>
+        <w:fldChar w:fldCharType="separate"/>
+      </w:r>
+      <w:r>
+        <w:rPr>
+          <w:noProof/>
+          <w:webHidden/>
+        </w:rPr>
+        <w:t>11</w:t>
+      </w:r>
+      <w:r>
+        <w:rPr>
+          <w:noProof/>
+          <w:webHidden/>
+        </w:rPr>
+        <w:fldChar w:fldCharType="end"/>
+      </w:r>
+      <w:r>
+        <w:rPr>
+          <w:rStyle w:val="Hyperlink"/>
+          <w:noProof/>
+        </w:rPr>
+        <w:fldChar w:fldCharType="end"/>
+      </w:r>
     </w:p>
     <w:p>
       <w:pPr>
@@ -983,7 +1183,7 @@
           <w:color w:val="auto"/>
         </w:rPr>
       </w:pPr>
-      <w:bookmarkStart w:id="3" w:name="_Toc370020968"/>
+      <w:bookmarkStart w:id="4" w:name="_Toc370024795"/>
       <w:r>
         <w:rPr>
           <w:rStyle w:val="SchwacheHervorhebung"/>
@@ -993,20 +1193,20 @@
         <w:lastRenderedPageBreak/>
         <w:t>Installation</w:t>
       </w:r>
-      <w:bookmarkEnd w:id="3"/>
+      <w:bookmarkEnd w:id="4"/>
     </w:p>
     <w:p>
       <w:pPr>
         <w:pStyle w:val="berschrift2"/>
       </w:pPr>
-      <w:bookmarkStart w:id="4" w:name="_Toc370020969"/>
+      <w:bookmarkStart w:id="5" w:name="_Toc370024796"/>
       <w:r>
         <w:rPr>
           <w:lang w:val="en-US"/>
         </w:rPr>
         <w:t>Prerequisites</w:t>
       </w:r>
-      <w:bookmarkEnd w:id="4"/>
+      <w:bookmarkEnd w:id="5"/>
     </w:p>
     <w:p>
       <w:pPr>
@@ -1095,14 +1295,14 @@
           <w:lang w:val="en-US"/>
         </w:rPr>
       </w:pPr>
-      <w:bookmarkStart w:id="5" w:name="_Toc370020970"/>
+      <w:bookmarkStart w:id="6" w:name="_Toc370024797"/>
       <w:r>
         <w:rPr>
           <w:lang w:val="en-US"/>
         </w:rPr>
         <w:t>Install the core Database</w:t>
       </w:r>
-      <w:bookmarkEnd w:id="5"/>
+      <w:bookmarkEnd w:id="6"/>
     </w:p>
     <w:p>
       <w:pPr>
@@ -1449,14 +1649,14 @@
           <w:lang w:val="en-US" w:eastAsia="en-US"/>
         </w:rPr>
       </w:pPr>
-      <w:bookmarkStart w:id="6" w:name="_Toc370020971"/>
+      <w:bookmarkStart w:id="7" w:name="_Toc370024798"/>
       <w:r>
         <w:rPr>
           <w:lang w:val="en-US" w:eastAsia="en-US"/>
         </w:rPr>
         <w:t>Install the Website</w:t>
       </w:r>
-      <w:bookmarkEnd w:id="6"/>
+      <w:bookmarkEnd w:id="7"/>
     </w:p>
     <w:p>
       <w:pPr>
@@ -2388,14 +2588,14 @@
           <w:lang w:val="en-US" w:eastAsia="en-US"/>
         </w:rPr>
       </w:pPr>
-      <w:bookmarkStart w:id="7" w:name="_Toc370020972"/>
+      <w:bookmarkStart w:id="8" w:name="_Toc370024799"/>
       <w:r>
         <w:rPr>
           <w:lang w:val="en-US" w:eastAsia="en-US"/>
         </w:rPr>
         <w:t>Sanity checks</w:t>
       </w:r>
-      <w:bookmarkEnd w:id="7"/>
+      <w:bookmarkEnd w:id="8"/>
     </w:p>
     <w:p>
       <w:pPr>
@@ -2423,14 +2623,14 @@
         </w:rPr>
         <w:t xml:space="preserve"> </w:t>
       </w:r>
-      <w:bookmarkStart w:id="8" w:name="_Toc370020973"/>
+      <w:bookmarkStart w:id="9" w:name="_Toc370024800"/>
       <w:r>
         <w:rPr>
           <w:lang w:val="en-US" w:eastAsia="en-US"/>
         </w:rPr>
         <w:t>Log on</w:t>
       </w:r>
-      <w:bookmarkEnd w:id="8"/>
+      <w:bookmarkEnd w:id="9"/>
     </w:p>
     <w:p>
       <w:pPr>
@@ -2465,7 +2665,6 @@
           <w:lang w:val="en-US" w:eastAsia="en-US"/>
         </w:rPr>
       </w:pPr>
-      <w:bookmarkStart w:id="9" w:name="_GoBack"/>
       <w:r>
         <w:rPr>
           <w:b/>
@@ -2499,7 +2698,6 @@
       </w:r>
       <w:proofErr w:type="spellEnd"/>
     </w:p>
-    <w:bookmarkEnd w:id="9"/>
     <w:p>
       <w:pPr>
         <w:pStyle w:val="SabreNote"/>
@@ -3260,7 +3458,7 @@
           <w:lang w:val="en-US"/>
         </w:rPr>
       </w:pPr>
-      <w:bookmarkStart w:id="10" w:name="_Toc370020974"/>
+      <w:bookmarkStart w:id="10" w:name="_Toc370024801"/>
       <w:r>
         <w:rPr>
           <w:lang w:val="en-US"/>
@@ -5476,6 +5674,7 @@
       </w:r>
       <w:r>
         <w:rPr>
+          <w:noProof/>
           <w:color w:val="7F7F7F" w:themeColor="text1" w:themeTint="80"/>
           <w:lang w:val="en-US"/>
         </w:rPr>
@@ -5513,7 +5712,7 @@
         <w:rPr>
           <w:lang w:val="en-US"/>
         </w:rPr>
-        <w:t>Select the user named ‘</w:t>
+        <w:t xml:space="preserve">Select the user named </w:t>
       </w:r>
       <w:r>
         <w:rPr>
@@ -5526,7 +5725,7 @@
         <w:rPr>
           <w:lang w:val="en-US"/>
         </w:rPr>
-        <w:t>’ from the drop down</w:t>
+        <w:t xml:space="preserve"> from the drop down</w:t>
       </w:r>
       <w:r>
         <w:rPr>
@@ -5997,7 +6196,13 @@
         <w:rPr>
           <w:lang w:val="en-US"/>
         </w:rPr>
-        <w:t>Log on as admin and navigate to the User Management console. Select the ‘</w:t>
+        <w:t xml:space="preserve">Log on as admin and navigate to the User </w:t>
+      </w:r>
+      <w:r>
+        <w:rPr>
+          <w:lang w:val="en-US"/>
+        </w:rPr>
+        <w:t xml:space="preserve">Management console. Select the </w:t>
       </w:r>
       <w:r>
         <w:rPr>
@@ -6010,7 +6215,7 @@
         <w:rPr>
           <w:lang w:val="en-US"/>
         </w:rPr>
-        <w:t>’ role. The campaign dropdown only shows campaigns that are in an active state.</w:t>
+        <w:t xml:space="preserve"> role. The campaign dropdown only shows campaigns that are in an active state.</w:t>
       </w:r>
     </w:p>
     <w:p>
@@ -8333,6 +8538,807 @@
         <w:lastRenderedPageBreak/>
         <w:t>The last backslash in the folder path is added from the system automatically</w:t>
       </w:r>
+      <w:r>
+        <w:rPr>
+          <w:lang w:val="en-US"/>
+        </w:rPr>
+        <w:t>. Please don’t add one on your own as it would result in an error.</w:t>
+      </w:r>
+    </w:p>
+    <w:p>
+      <w:pPr>
+        <w:pStyle w:val="berschrift3"/>
+        <w:rPr>
+          <w:lang w:val="en-US"/>
+        </w:rPr>
+      </w:pPr>
+      <w:bookmarkStart w:id="11" w:name="_Toc370024802"/>
+      <w:r>
+        <w:rPr>
+          <w:lang w:val="en-US"/>
+        </w:rPr>
+        <w:t>User Management – Commander Role</w:t>
+      </w:r>
+      <w:bookmarkEnd w:id="11"/>
+    </w:p>
+    <w:p>
+      <w:pPr>
+        <w:rPr>
+          <w:lang w:val="en-US"/>
+        </w:rPr>
+      </w:pPr>
+      <w:r>
+        <w:rPr>
+          <w:lang w:val="en-US"/>
+        </w:rPr>
+        <w:t xml:space="preserve">Compared the </w:t>
+      </w:r>
+      <w:r>
+        <w:rPr>
+          <w:b/>
+          <w:lang w:val="en-US"/>
+        </w:rPr>
+        <w:t>administrator</w:t>
+      </w:r>
+      <w:r>
+        <w:rPr>
+          <w:lang w:val="en-US"/>
+        </w:rPr>
+        <w:t xml:space="preserve"> role the </w:t>
+      </w:r>
+      <w:r>
+        <w:rPr>
+          <w:b/>
+          <w:lang w:val="en-US"/>
+        </w:rPr>
+        <w:t>commander</w:t>
+      </w:r>
+      <w:r>
+        <w:rPr>
+          <w:lang w:val="en-US"/>
+        </w:rPr>
+        <w:t xml:space="preserve"> role does not have a lot of options for manipulating users. Let’s have a look on what he can do.</w:t>
+      </w:r>
+    </w:p>
+    <w:p>
+      <w:pPr>
+        <w:pStyle w:val="berschrift4"/>
+        <w:rPr>
+          <w:lang w:val="en-US"/>
+        </w:rPr>
+      </w:pPr>
+      <w:r>
+        <w:rPr>
+          <w:lang w:val="en-US"/>
+        </w:rPr>
+        <w:t xml:space="preserve">Test Case 1 </w:t>
+      </w:r>
+      <w:r>
+        <w:rPr>
+          <w:lang w:val="en-US"/>
+        </w:rPr>
+        <w:t>–</w:t>
+      </w:r>
+      <w:r>
+        <w:rPr>
+          <w:lang w:val="en-US"/>
+        </w:rPr>
+        <w:t xml:space="preserve"> </w:t>
+      </w:r>
+      <w:r>
+        <w:rPr>
+          <w:lang w:val="en-US"/>
+        </w:rPr>
+        <w:t>Managing campaign Users</w:t>
+      </w:r>
+    </w:p>
+    <w:p>
+      <w:pPr>
+        <w:rPr>
+          <w:lang w:val="en-US" w:eastAsia="en-US"/>
+        </w:rPr>
+      </w:pPr>
+    </w:p>
+    <w:p>
+      <w:pPr>
+        <w:rPr>
+          <w:lang w:val="en-US"/>
+        </w:rPr>
+      </w:pPr>
+      <w:r>
+        <w:rPr>
+          <w:lang w:val="en-US"/>
+        </w:rPr>
+        <w:t xml:space="preserve">Log on as </w:t>
+      </w:r>
+      <w:r>
+        <w:rPr>
+          <w:b/>
+          <w:lang w:val="en-US"/>
+        </w:rPr>
+        <w:t>admin</w:t>
+      </w:r>
+      <w:r>
+        <w:rPr>
+          <w:lang w:val="en-US"/>
+        </w:rPr>
+        <w:t xml:space="preserve"> and follow chapter 1.4.2.3 to assign the campaign </w:t>
+      </w:r>
+      <w:r>
+        <w:rPr>
+          <w:b/>
+          <w:lang w:val="en-US"/>
+        </w:rPr>
+        <w:t>Skies of the Empires</w:t>
+      </w:r>
+      <w:r>
+        <w:rPr>
+          <w:lang w:val="en-US"/>
+        </w:rPr>
+        <w:t xml:space="preserve"> to the user </w:t>
+      </w:r>
+      <w:r>
+        <w:rPr>
+          <w:b/>
+          <w:lang w:val="en-US"/>
+        </w:rPr>
+        <w:t>commander</w:t>
+      </w:r>
+      <w:r>
+        <w:rPr>
+          <w:lang w:val="en-US"/>
+        </w:rPr>
+        <w:t xml:space="preserve">. Log off and then log on as </w:t>
+      </w:r>
+      <w:r>
+        <w:rPr>
+          <w:b/>
+          <w:lang w:val="en-US"/>
+        </w:rPr>
+        <w:t>commander</w:t>
+      </w:r>
+      <w:r>
+        <w:rPr>
+          <w:lang w:val="en-US"/>
+        </w:rPr>
+        <w:t>. You now can see</w:t>
+      </w:r>
+      <w:r>
+        <w:rPr>
+          <w:lang w:val="en-US"/>
+        </w:rPr>
+        <w:t xml:space="preserve"> the campaign in the </w:t>
+      </w:r>
+      <w:r>
+        <w:rPr>
+          <w:b/>
+          <w:lang w:val="en-US"/>
+        </w:rPr>
+        <w:t xml:space="preserve">Active </w:t>
+      </w:r>
+      <w:proofErr w:type="spellStart"/>
+      <w:r>
+        <w:rPr>
+          <w:b/>
+          <w:lang w:val="en-US"/>
+        </w:rPr>
+        <w:t>Rof</w:t>
+      </w:r>
+      <w:proofErr w:type="spellEnd"/>
+      <w:r>
+        <w:rPr>
+          <w:b/>
+          <w:lang w:val="en-US"/>
+        </w:rPr>
+        <w:t xml:space="preserve"> Campaigns</w:t>
+      </w:r>
+      <w:r>
+        <w:rPr>
+          <w:lang w:val="en-US"/>
+        </w:rPr>
+        <w:t xml:space="preserve"> form as shown in Figure 8.</w:t>
+      </w:r>
+      <w:r>
+        <w:rPr>
+          <w:lang w:val="en-US"/>
+        </w:rPr>
+        <w:t xml:space="preserve"> Select it and click </w:t>
+      </w:r>
+      <w:r>
+        <w:rPr>
+          <w:b/>
+          <w:lang w:val="en-US"/>
+        </w:rPr>
+        <w:t>Connect</w:t>
+      </w:r>
+      <w:r>
+        <w:rPr>
+          <w:lang w:val="en-US"/>
+        </w:rPr>
+        <w:t>.</w:t>
+      </w:r>
+    </w:p>
+    <w:p>
+      <w:pPr>
+        <w:rPr>
+          <w:lang w:val="en-US"/>
+        </w:rPr>
+      </w:pPr>
+      <w:r>
+        <w:rPr>
+          <w:lang w:val="en-US"/>
+        </w:rPr>
+        <w:t>In the grey bar an additional row appeared displaying that you are now working on the selected campaign.</w:t>
+      </w:r>
+    </w:p>
+    <w:p>
+      <w:pPr>
+        <w:keepNext/>
+        <w:jc w:val="center"/>
+      </w:pPr>
+      <w:r>
+        <w:rPr>
+          <w:noProof/>
+          <w:lang w:eastAsia="de-AT"/>
+        </w:rPr>
+        <w:drawing>
+          <wp:inline distT="0" distB="0" distL="0" distR="0" wp14:anchorId="2649AC8F" wp14:editId="736D9EEC">
+            <wp:extent cx="1724025" cy="638175"/>
+            <wp:effectExtent l="152400" t="152400" r="161925" b="161925"/>
+            <wp:docPr id="4" name="Grafik 4"/>
+            <wp:cNvGraphicFramePr>
+              <a:graphicFrameLocks xmlns:a="http://schemas.openxmlformats.org/drawingml/2006/main" noChangeAspect="1"/>
+            </wp:cNvGraphicFramePr>
+            <a:graphic xmlns:a="http://schemas.openxmlformats.org/drawingml/2006/main">
+              <a:graphicData uri="http://schemas.openxmlformats.org/drawingml/2006/picture">
+                <pic:pic xmlns:pic="http://schemas.openxmlformats.org/drawingml/2006/picture">
+                  <pic:nvPicPr>
+                    <pic:cNvPr id="0" name=""/>
+                    <pic:cNvPicPr/>
+                  </pic:nvPicPr>
+                  <pic:blipFill>
+                    <a:blip r:embed="rId21"/>
+                    <a:stretch>
+                      <a:fillRect/>
+                    </a:stretch>
+                  </pic:blipFill>
+                  <pic:spPr>
+                    <a:xfrm>
+                      <a:off x="0" y="0"/>
+                      <a:ext cx="1724025" cy="638175"/>
+                    </a:xfrm>
+                    <a:prstGeom prst="snip2DiagRect">
+                      <a:avLst/>
+                    </a:prstGeom>
+                    <a:solidFill>
+                      <a:srgbClr val="FFFFFF">
+                        <a:shade val="85000"/>
+                      </a:srgbClr>
+                    </a:solidFill>
+                    <a:ln w="88900" cap="sq">
+                      <a:solidFill>
+                        <a:srgbClr val="FFFFFF"/>
+                      </a:solidFill>
+                      <a:miter lim="800000"/>
+                    </a:ln>
+                    <a:effectLst>
+                      <a:outerShdw blurRad="88900" algn="tl" rotWithShape="0">
+                        <a:srgbClr val="000000">
+                          <a:alpha val="45000"/>
+                        </a:srgbClr>
+                      </a:outerShdw>
+                    </a:effectLst>
+                    <a:scene3d>
+                      <a:camera prst="orthographicFront"/>
+                      <a:lightRig rig="twoPt" dir="t">
+                        <a:rot lat="0" lon="0" rev="7200000"/>
+                      </a:lightRig>
+                    </a:scene3d>
+                    <a:sp3d>
+                      <a:bevelT w="25400" h="19050"/>
+                      <a:contourClr>
+                        <a:srgbClr val="FFFFFF"/>
+                      </a:contourClr>
+                    </a:sp3d>
+                  </pic:spPr>
+                </pic:pic>
+              </a:graphicData>
+            </a:graphic>
+          </wp:inline>
+        </w:drawing>
+      </w:r>
+    </w:p>
+    <w:p>
+      <w:pPr>
+        <w:pStyle w:val="Beschriftung"/>
+        <w:jc w:val="center"/>
+        <w:rPr>
+          <w:color w:val="7F7F7F" w:themeColor="text1" w:themeTint="80"/>
+          <w:lang w:val="en-US"/>
+        </w:rPr>
+      </w:pPr>
+      <w:r>
+        <w:rPr>
+          <w:color w:val="7F7F7F" w:themeColor="text1" w:themeTint="80"/>
+          <w:lang w:val="en-US"/>
+        </w:rPr>
+        <w:t xml:space="preserve">Figure </w:t>
+      </w:r>
+      <w:r>
+        <w:rPr>
+          <w:color w:val="7F7F7F" w:themeColor="text1" w:themeTint="80"/>
+          <w:lang w:val="en-US"/>
+        </w:rPr>
+        <w:fldChar w:fldCharType="begin"/>
+      </w:r>
+      <w:r>
+        <w:rPr>
+          <w:color w:val="7F7F7F" w:themeColor="text1" w:themeTint="80"/>
+          <w:lang w:val="en-US"/>
+        </w:rPr>
+        <w:instrText xml:space="preserve"> SEQ Figure \* ARABIC </w:instrText>
+      </w:r>
+      <w:r>
+        <w:rPr>
+          <w:color w:val="7F7F7F" w:themeColor="text1" w:themeTint="80"/>
+          <w:lang w:val="en-US"/>
+        </w:rPr>
+        <w:fldChar w:fldCharType="separate"/>
+      </w:r>
+      <w:r>
+        <w:rPr>
+          <w:color w:val="7F7F7F" w:themeColor="text1" w:themeTint="80"/>
+          <w:lang w:val="en-US"/>
+        </w:rPr>
+        <w:t>11</w:t>
+      </w:r>
+      <w:r>
+        <w:rPr>
+          <w:color w:val="7F7F7F" w:themeColor="text1" w:themeTint="80"/>
+          <w:lang w:val="en-US"/>
+        </w:rPr>
+        <w:fldChar w:fldCharType="end"/>
+      </w:r>
+    </w:p>
+    <w:p>
+      <w:pPr>
+        <w:rPr>
+          <w:lang w:val="en-US"/>
+        </w:rPr>
+      </w:pPr>
+      <w:r>
+        <w:rPr>
+          <w:lang w:val="en-US"/>
+        </w:rPr>
+        <w:t xml:space="preserve">In the User Management Console the form is reduced to 3 options now. Try clicking on </w:t>
+      </w:r>
+      <w:r>
+        <w:rPr>
+          <w:b/>
+          <w:lang w:val="en-US"/>
+        </w:rPr>
+        <w:t>Select User</w:t>
+      </w:r>
+      <w:r>
+        <w:rPr>
+          <w:lang w:val="en-US"/>
+        </w:rPr>
+        <w:t xml:space="preserve">. The drop down only shows one user: </w:t>
+      </w:r>
+      <w:r>
+        <w:rPr>
+          <w:b/>
+          <w:lang w:val="en-US"/>
+        </w:rPr>
+        <w:t>commander</w:t>
+      </w:r>
+      <w:r>
+        <w:rPr>
+          <w:lang w:val="en-US"/>
+        </w:rPr>
+        <w:t>.</w:t>
+      </w:r>
+      <w:r>
+        <w:rPr>
+          <w:lang w:val="en-US"/>
+        </w:rPr>
+        <w:t xml:space="preserve"> Why is this? The reason for it is that at the moment no other user is assigned to this campaign.</w:t>
+      </w:r>
+    </w:p>
+    <w:p>
+      <w:pPr>
+        <w:rPr>
+          <w:lang w:val="en-US"/>
+        </w:rPr>
+      </w:pPr>
+      <w:r>
+        <w:rPr>
+          <w:lang w:val="en-US"/>
+        </w:rPr>
+        <w:t>Now we have to talk about the criteria a user has to fulfill to show up in this drop down. The list is filtered due to the following.</w:t>
+      </w:r>
+    </w:p>
+    <w:p>
+      <w:pPr>
+        <w:pStyle w:val="Listenabsatz"/>
+        <w:numPr>
+          <w:ilvl w:val="0"/>
+          <w:numId w:val="14"/>
+        </w:numPr>
+        <w:rPr>
+          <w:lang w:val="en-US"/>
+        </w:rPr>
+      </w:pPr>
+      <w:r>
+        <w:rPr>
+          <w:lang w:val="en-US"/>
+        </w:rPr>
+        <w:t xml:space="preserve">user has to own </w:t>
+      </w:r>
+      <w:r>
+        <w:rPr>
+          <w:b/>
+          <w:lang w:val="en-US"/>
+        </w:rPr>
+        <w:t>commander</w:t>
+      </w:r>
+      <w:r>
+        <w:rPr>
+          <w:lang w:val="en-US"/>
+        </w:rPr>
+        <w:t xml:space="preserve"> role</w:t>
+      </w:r>
+    </w:p>
+    <w:p>
+      <w:pPr>
+        <w:pStyle w:val="Listenabsatz"/>
+        <w:numPr>
+          <w:ilvl w:val="0"/>
+          <w:numId w:val="14"/>
+        </w:numPr>
+        <w:rPr>
+          <w:lang w:val="en-US"/>
+        </w:rPr>
+      </w:pPr>
+      <w:r>
+        <w:rPr>
+          <w:lang w:val="en-US"/>
+        </w:rPr>
+        <w:t>user has to be assigned to the same campaign</w:t>
+      </w:r>
+    </w:p>
+    <w:p>
+      <w:pPr>
+        <w:pStyle w:val="Listenabsatz"/>
+        <w:numPr>
+          <w:ilvl w:val="0"/>
+          <w:numId w:val="14"/>
+        </w:numPr>
+        <w:rPr>
+          <w:lang w:val="en-US"/>
+        </w:rPr>
+      </w:pPr>
+      <w:r>
+        <w:rPr>
+          <w:lang w:val="en-US"/>
+        </w:rPr>
+        <w:t>user has to be in the same coalition in this campaign</w:t>
+      </w:r>
+    </w:p>
+    <w:p>
+      <w:pPr>
+        <w:rPr>
+          <w:lang w:val="en-US"/>
+        </w:rPr>
+      </w:pPr>
+      <w:r>
+        <w:rPr>
+          <w:lang w:val="en-US"/>
+        </w:rPr>
+        <w:t xml:space="preserve">You can see that a </w:t>
+      </w:r>
+      <w:r>
+        <w:rPr>
+          <w:b/>
+          <w:lang w:val="en-US"/>
+        </w:rPr>
+        <w:t>commander</w:t>
+      </w:r>
+      <w:r>
+        <w:rPr>
+          <w:lang w:val="en-US"/>
+        </w:rPr>
+        <w:t xml:space="preserve"> can only influence other commanders on the same side. This filter is applied to all items a commander sees in drop down lists. You cannot sneak in and spy your enemies’ plans.</w:t>
+      </w:r>
+    </w:p>
+    <w:p>
+      <w:pPr>
+        <w:rPr>
+          <w:lang w:val="en-US"/>
+        </w:rPr>
+      </w:pPr>
+      <w:r>
+        <w:rPr>
+          <w:lang w:val="en-US"/>
+        </w:rPr>
+        <w:t xml:space="preserve">Let’s test this. Log off and Log on as </w:t>
+      </w:r>
+      <w:r>
+        <w:rPr>
+          <w:b/>
+          <w:lang w:val="en-US"/>
+        </w:rPr>
+        <w:t>admin</w:t>
+      </w:r>
+      <w:r>
+        <w:rPr>
+          <w:lang w:val="en-US"/>
+        </w:rPr>
+        <w:t xml:space="preserve">. Use the User Management Console to promote the user </w:t>
+      </w:r>
+      <w:r>
+        <w:rPr>
+          <w:b/>
+          <w:lang w:val="en-US"/>
+        </w:rPr>
+        <w:t>viewer</w:t>
+      </w:r>
+      <w:r>
+        <w:rPr>
+          <w:lang w:val="en-US"/>
+        </w:rPr>
+        <w:t xml:space="preserve"> to commander and assign him to the same campaign but a different coalition e.g. </w:t>
+      </w:r>
+      <w:r>
+        <w:rPr>
+          <w:b/>
+          <w:lang w:val="en-US"/>
+        </w:rPr>
+        <w:t>Central</w:t>
+      </w:r>
+      <w:r>
+        <w:rPr>
+          <w:b/>
+          <w:lang w:val="en-US"/>
+        </w:rPr>
+        <w:t xml:space="preserve"> Powers</w:t>
+      </w:r>
+      <w:r>
+        <w:rPr>
+          <w:lang w:val="en-US"/>
+        </w:rPr>
+        <w:t>.</w:t>
+      </w:r>
+    </w:p>
+    <w:p>
+      <w:pPr>
+        <w:rPr>
+          <w:lang w:val="en-US"/>
+        </w:rPr>
+      </w:pPr>
+      <w:r>
+        <w:rPr>
+          <w:lang w:val="en-US"/>
+        </w:rPr>
+        <w:t xml:space="preserve">Log off again and log on as </w:t>
+      </w:r>
+      <w:r>
+        <w:rPr>
+          <w:b/>
+          <w:lang w:val="en-US"/>
+        </w:rPr>
+        <w:t>commander</w:t>
+      </w:r>
+      <w:r>
+        <w:rPr>
+          <w:lang w:val="en-US"/>
+        </w:rPr>
+        <w:t xml:space="preserve"> once more. Try to find the </w:t>
+      </w:r>
+      <w:r>
+        <w:rPr>
+          <w:b/>
+          <w:lang w:val="en-US"/>
+        </w:rPr>
+        <w:t>viewer</w:t>
+      </w:r>
+      <w:r>
+        <w:rPr>
+          <w:lang w:val="en-US"/>
+        </w:rPr>
+        <w:t xml:space="preserve"> user in the drop down. It is not there as it is not in the same coalition as you are (</w:t>
+      </w:r>
+      <w:r>
+        <w:rPr>
+          <w:b/>
+          <w:lang w:val="en-US"/>
+        </w:rPr>
+        <w:t>Entente</w:t>
+      </w:r>
+      <w:r>
+        <w:rPr>
+          <w:lang w:val="en-US"/>
+        </w:rPr>
+        <w:t>).</w:t>
+      </w:r>
+    </w:p>
+    <w:p>
+      <w:pPr>
+        <w:rPr>
+          <w:lang w:val="en-US"/>
+        </w:rPr>
+      </w:pPr>
+      <w:r>
+        <w:rPr>
+          <w:lang w:val="en-US"/>
+        </w:rPr>
+        <w:t xml:space="preserve">Go back as </w:t>
+      </w:r>
+      <w:r>
+        <w:rPr>
+          <w:b/>
+          <w:lang w:val="en-US"/>
+        </w:rPr>
+        <w:t>admin</w:t>
+      </w:r>
+      <w:r>
+        <w:rPr>
+          <w:lang w:val="en-US"/>
+        </w:rPr>
+        <w:t xml:space="preserve"> and change the coalition for </w:t>
+      </w:r>
+      <w:r>
+        <w:rPr>
+          <w:b/>
+          <w:lang w:val="en-US"/>
+        </w:rPr>
+        <w:t>viewer</w:t>
+      </w:r>
+      <w:r>
+        <w:rPr>
+          <w:lang w:val="en-US"/>
+        </w:rPr>
+        <w:t xml:space="preserve"> to </w:t>
+      </w:r>
+      <w:r>
+        <w:rPr>
+          <w:b/>
+          <w:lang w:val="en-US"/>
+        </w:rPr>
+        <w:t>Entente</w:t>
+      </w:r>
+      <w:r>
+        <w:rPr>
+          <w:lang w:val="en-US"/>
+        </w:rPr>
+        <w:t>.</w:t>
+      </w:r>
+    </w:p>
+    <w:p>
+      <w:pPr>
+        <w:rPr>
+          <w:lang w:val="en-US"/>
+        </w:rPr>
+      </w:pPr>
+      <w:r>
+        <w:rPr>
+          <w:lang w:val="en-US"/>
+        </w:rPr>
+        <w:t xml:space="preserve">Go back as </w:t>
+      </w:r>
+      <w:r>
+        <w:rPr>
+          <w:b/>
+          <w:lang w:val="en-US"/>
+        </w:rPr>
+        <w:t xml:space="preserve">commander </w:t>
+      </w:r>
+      <w:r>
+        <w:rPr>
+          <w:lang w:val="en-US"/>
+        </w:rPr>
+        <w:t xml:space="preserve">once more and now </w:t>
+      </w:r>
+      <w:r>
+        <w:rPr>
+          <w:b/>
+          <w:lang w:val="en-US"/>
+        </w:rPr>
+        <w:t>viewer</w:t>
+      </w:r>
+      <w:r>
+        <w:rPr>
+          <w:lang w:val="en-US"/>
+        </w:rPr>
+        <w:t xml:space="preserve"> is in the list.</w:t>
+      </w:r>
+    </w:p>
+    <w:p>
+      <w:pPr>
+        <w:rPr>
+          <w:lang w:val="en-US"/>
+        </w:rPr>
+      </w:pPr>
+      <w:r>
+        <w:rPr>
+          <w:lang w:val="en-US"/>
+        </w:rPr>
+        <w:t xml:space="preserve">You can help user </w:t>
+      </w:r>
+      <w:r>
+        <w:rPr>
+          <w:b/>
+          <w:lang w:val="en-US"/>
+        </w:rPr>
+        <w:t>viewer</w:t>
+      </w:r>
+      <w:r>
+        <w:rPr>
+          <w:lang w:val="en-US"/>
+        </w:rPr>
+        <w:t xml:space="preserve"> and reset his password if necessary but this is all you can.</w:t>
+      </w:r>
+    </w:p>
+    <w:p>
+      <w:pPr>
+        <w:pStyle w:val="berschrift4"/>
+        <w:rPr>
+          <w:lang w:val="en-US"/>
+        </w:rPr>
+      </w:pPr>
+      <w:r>
+        <w:rPr>
+          <w:lang w:val="en-US"/>
+        </w:rPr>
+        <w:lastRenderedPageBreak/>
+        <w:t>Test Case 2 – Store Group File Path for a user</w:t>
+      </w:r>
+    </w:p>
+    <w:p>
+      <w:pPr>
+        <w:rPr>
+          <w:lang w:val="en-US"/>
+        </w:rPr>
+      </w:pPr>
+      <w:r>
+        <w:rPr>
+          <w:lang w:val="en-US"/>
+        </w:rPr>
+        <w:t xml:space="preserve">Similar to a user owning the </w:t>
+      </w:r>
+      <w:r>
+        <w:rPr>
+          <w:b/>
+          <w:lang w:val="en-US"/>
+        </w:rPr>
+        <w:t>administrator</w:t>
+      </w:r>
+      <w:r>
+        <w:rPr>
+          <w:lang w:val="en-US"/>
+        </w:rPr>
+        <w:t xml:space="preserve"> role you can and in fact have to assign a default folder for the Group Files of this campaign. Please use the form field to enter a valid path and click on </w:t>
+      </w:r>
+      <w:r>
+        <w:rPr>
+          <w:b/>
+          <w:lang w:val="en-US"/>
+        </w:rPr>
+        <w:t>Save</w:t>
+      </w:r>
+      <w:r>
+        <w:rPr>
+          <w:lang w:val="en-US"/>
+        </w:rPr>
+        <w:t>. You can follow the procedure from chapter 1.4.2.5 to do so.</w:t>
+      </w:r>
+    </w:p>
+    <w:p>
+      <w:pPr>
+        <w:rPr>
+          <w:lang w:val="en-US"/>
+        </w:rPr>
+      </w:pPr>
     </w:p>
     <w:p>
       <w:pPr>
@@ -8645,6 +9651,119 @@
     </w:lvl>
   </w:abstractNum>
   <w:abstractNum w:abstractNumId="3">
+    <w:nsid w:val="626504C4"/>
+    <w:multiLevelType w:val="hybridMultilevel"/>
+    <w:tmpl w:val="EBDCF250"/>
+    <w:lvl w:ilvl="0" w:tplc="0C070001">
+      <w:start w:val="1"/>
+      <w:numFmt w:val="bullet"/>
+      <w:lvlText w:val=""/>
+      <w:lvlJc w:val="left"/>
+      <w:pPr>
+        <w:ind w:left="720" w:hanging="360"/>
+      </w:pPr>
+      <w:rPr>
+        <w:rFonts w:ascii="Symbol" w:hAnsi="Symbol" w:hint="default"/>
+      </w:rPr>
+    </w:lvl>
+    <w:lvl w:ilvl="1" w:tplc="0C070003" w:tentative="1">
+      <w:start w:val="1"/>
+      <w:numFmt w:val="bullet"/>
+      <w:lvlText w:val="o"/>
+      <w:lvlJc w:val="left"/>
+      <w:pPr>
+        <w:ind w:left="1440" w:hanging="360"/>
+      </w:pPr>
+      <w:rPr>
+        <w:rFonts w:ascii="Courier New" w:hAnsi="Courier New" w:cs="Courier New" w:hint="default"/>
+      </w:rPr>
+    </w:lvl>
+    <w:lvl w:ilvl="2" w:tplc="0C070005" w:tentative="1">
+      <w:start w:val="1"/>
+      <w:numFmt w:val="bullet"/>
+      <w:lvlText w:val=""/>
+      <w:lvlJc w:val="left"/>
+      <w:pPr>
+        <w:ind w:left="2160" w:hanging="360"/>
+      </w:pPr>
+      <w:rPr>
+        <w:rFonts w:ascii="Wingdings" w:hAnsi="Wingdings" w:hint="default"/>
+      </w:rPr>
+    </w:lvl>
+    <w:lvl w:ilvl="3" w:tplc="0C070001" w:tentative="1">
+      <w:start w:val="1"/>
+      <w:numFmt w:val="bullet"/>
+      <w:lvlText w:val=""/>
+      <w:lvlJc w:val="left"/>
+      <w:pPr>
+        <w:ind w:left="2880" w:hanging="360"/>
+      </w:pPr>
+      <w:rPr>
+        <w:rFonts w:ascii="Symbol" w:hAnsi="Symbol" w:hint="default"/>
+      </w:rPr>
+    </w:lvl>
+    <w:lvl w:ilvl="4" w:tplc="0C070003" w:tentative="1">
+      <w:start w:val="1"/>
+      <w:numFmt w:val="bullet"/>
+      <w:lvlText w:val="o"/>
+      <w:lvlJc w:val="left"/>
+      <w:pPr>
+        <w:ind w:left="3600" w:hanging="360"/>
+      </w:pPr>
+      <w:rPr>
+        <w:rFonts w:ascii="Courier New" w:hAnsi="Courier New" w:cs="Courier New" w:hint="default"/>
+      </w:rPr>
+    </w:lvl>
+    <w:lvl w:ilvl="5" w:tplc="0C070005" w:tentative="1">
+      <w:start w:val="1"/>
+      <w:numFmt w:val="bullet"/>
+      <w:lvlText w:val=""/>
+      <w:lvlJc w:val="left"/>
+      <w:pPr>
+        <w:ind w:left="4320" w:hanging="360"/>
+      </w:pPr>
+      <w:rPr>
+        <w:rFonts w:ascii="Wingdings" w:hAnsi="Wingdings" w:hint="default"/>
+      </w:rPr>
+    </w:lvl>
+    <w:lvl w:ilvl="6" w:tplc="0C070001" w:tentative="1">
+      <w:start w:val="1"/>
+      <w:numFmt w:val="bullet"/>
+      <w:lvlText w:val=""/>
+      <w:lvlJc w:val="left"/>
+      <w:pPr>
+        <w:ind w:left="5040" w:hanging="360"/>
+      </w:pPr>
+      <w:rPr>
+        <w:rFonts w:ascii="Symbol" w:hAnsi="Symbol" w:hint="default"/>
+      </w:rPr>
+    </w:lvl>
+    <w:lvl w:ilvl="7" w:tplc="0C070003" w:tentative="1">
+      <w:start w:val="1"/>
+      <w:numFmt w:val="bullet"/>
+      <w:lvlText w:val="o"/>
+      <w:lvlJc w:val="left"/>
+      <w:pPr>
+        <w:ind w:left="5760" w:hanging="360"/>
+      </w:pPr>
+      <w:rPr>
+        <w:rFonts w:ascii="Courier New" w:hAnsi="Courier New" w:cs="Courier New" w:hint="default"/>
+      </w:rPr>
+    </w:lvl>
+    <w:lvl w:ilvl="8" w:tplc="0C070005" w:tentative="1">
+      <w:start w:val="1"/>
+      <w:numFmt w:val="bullet"/>
+      <w:lvlText w:val=""/>
+      <w:lvlJc w:val="left"/>
+      <w:pPr>
+        <w:ind w:left="6480" w:hanging="360"/>
+      </w:pPr>
+      <w:rPr>
+        <w:rFonts w:ascii="Wingdings" w:hAnsi="Wingdings" w:hint="default"/>
+      </w:rPr>
+    </w:lvl>
+  </w:abstractNum>
+  <w:abstractNum w:abstractNumId="4">
     <w:nsid w:val="74D02E62"/>
     <w:multiLevelType w:val="hybridMultilevel"/>
     <w:tmpl w:val="364EB1E0"/>
@@ -8794,6 +9913,9 @@
     <w:abstractNumId w:val="1"/>
   </w:num>
   <w:num w:numId="13">
+    <w:abstractNumId w:val="4"/>
+  </w:num>
+  <w:num w:numId="14">
     <w:abstractNumId w:val="3"/>
   </w:num>
 </w:numbering>
@@ -10761,7 +11883,7 @@
 </file>
 
 <file path=customXml/itemProps1.xml><?xml version="1.0" encoding="utf-8"?>
-<ds:datastoreItem xmlns:ds="http://schemas.openxmlformats.org/officeDocument/2006/customXml" ds:itemID="{013A0EFE-BE9C-42DC-97F0-EE5052CCAA4F}">
+<ds:datastoreItem xmlns:ds="http://schemas.openxmlformats.org/officeDocument/2006/customXml" ds:itemID="{A17EB080-8222-4AB2-AC93-4408DD07B640}">
   <ds:schemaRefs>
     <ds:schemaRef ds:uri="http://schemas.openxmlformats.org/officeDocument/2006/bibliography"/>
   </ds:schemaRefs>

</xml_diff>